<commit_message>
Edited abstract, completed Introduction, Literature Research and Design Specifications
</commit_message>
<xml_diff>
--- a/EE209_ReportTemplate.docx
+++ b/EE209_ReportTemplate.docx
@@ -1,6 +1,6 @@
 
 <file path=word/document.xml><?xml version="1.0" encoding="utf-8"?>
-<w:document xmlns:wpc="http://schemas.microsoft.com/office/word/2010/wordprocessingCanvas" xmlns:cx="http://schemas.microsoft.com/office/drawing/2014/chartex" xmlns:cx1="http://schemas.microsoft.com/office/drawing/2015/9/8/chartex" xmlns:cx2="http://schemas.microsoft.com/office/drawing/2015/10/21/chartex" xmlns:cx3="http://schemas.microsoft.com/office/drawing/2016/5/9/chartex" xmlns:cx4="http://schemas.microsoft.com/office/drawing/2016/5/10/chartex" xmlns:cx5="http://schemas.microsoft.com/office/drawing/2016/5/11/chartex" xmlns:cx6="http://schemas.microsoft.com/office/drawing/2016/5/12/chartex" xmlns:cx7="http://schemas.microsoft.com/office/drawing/2016/5/13/chartex" xmlns:cx8="http://schemas.microsoft.com/office/drawing/2016/5/14/chartex" xmlns:mc="http://schemas.openxmlformats.org/markup-compatibility/2006" xmlns:aink="http://schemas.microsoft.com/office/drawing/2016/ink" xmlns:am3d="http://schemas.microsoft.com/office/drawing/2017/model3d" xmlns:o="urn:schemas-microsoft-com:office:office" xmlns:r="http://schemas.openxmlformats.org/officeDocument/2006/relationships" xmlns:m="http://schemas.openxmlformats.org/officeDocument/2006/math" xmlns:v="urn:schemas-microsoft-com:vml" xmlns:wp14="http://schemas.microsoft.com/office/word/2010/wordprocessingDrawing" xmlns:wp="http://schemas.openxmlformats.org/drawingml/2006/wordprocessingDrawing" xmlns:w10="urn:schemas-microsoft-com:office:word" xmlns:w="http://schemas.openxmlformats.org/wordprocessingml/2006/main" xmlns:w14="http://schemas.microsoft.com/office/word/2010/wordml" xmlns:w15="http://schemas.microsoft.com/office/word/2012/wordml" xmlns:w16cid="http://schemas.microsoft.com/office/word/2016/wordml/cid" xmlns:w16se="http://schemas.microsoft.com/office/word/2015/wordml/symex" xmlns:wpg="http://schemas.microsoft.com/office/word/2010/wordprocessingGroup" xmlns:wpi="http://schemas.microsoft.com/office/word/2010/wordprocessingInk" xmlns:wne="http://schemas.microsoft.com/office/word/2006/wordml" xmlns:wps="http://schemas.microsoft.com/office/word/2010/wordprocessingShape" mc:Ignorable="w14 w15 w16se w16cid wp14">
+<w:document xmlns:wpc="http://schemas.microsoft.com/office/word/2010/wordprocessingCanvas" xmlns:cx="http://schemas.microsoft.com/office/drawing/2014/chartex" xmlns:cx1="http://schemas.microsoft.com/office/drawing/2015/9/8/chartex" xmlns:cx2="http://schemas.microsoft.com/office/drawing/2015/10/21/chartex" xmlns:cx3="http://schemas.microsoft.com/office/drawing/2016/5/9/chartex" xmlns:cx4="http://schemas.microsoft.com/office/drawing/2016/5/10/chartex" xmlns:cx5="http://schemas.microsoft.com/office/drawing/2016/5/11/chartex" xmlns:cx6="http://schemas.microsoft.com/office/drawing/2016/5/12/chartex" xmlns:cx7="http://schemas.microsoft.com/office/drawing/2016/5/13/chartex" xmlns:cx8="http://schemas.microsoft.com/office/drawing/2016/5/14/chartex" xmlns:mc="http://schemas.openxmlformats.org/markup-compatibility/2006" xmlns:aink="http://schemas.microsoft.com/office/drawing/2016/ink" xmlns:am3d="http://schemas.microsoft.com/office/drawing/2017/model3d" xmlns:o="urn:schemas-microsoft-com:office:office" xmlns:r="http://schemas.openxmlformats.org/officeDocument/2006/relationships" xmlns:m="http://schemas.openxmlformats.org/officeDocument/2006/math" xmlns:v="urn:schemas-microsoft-com:vml" xmlns:wp14="http://schemas.microsoft.com/office/word/2010/wordprocessingDrawing" xmlns:wp="http://schemas.openxmlformats.org/drawingml/2006/wordprocessingDrawing" xmlns:w10="urn:schemas-microsoft-com:office:word" xmlns:w="http://schemas.openxmlformats.org/wordprocessingml/2006/main" xmlns:w14="http://schemas.microsoft.com/office/word/2010/wordml" xmlns:w15="http://schemas.microsoft.com/office/word/2012/wordml" xmlns:w16cex="http://schemas.microsoft.com/office/word/2018/wordml/cex" xmlns:w16cid="http://schemas.microsoft.com/office/word/2016/wordml/cid" xmlns:w16="http://schemas.microsoft.com/office/word/2018/wordml" xmlns:w16se="http://schemas.microsoft.com/office/word/2015/wordml/symex" xmlns:wpg="http://schemas.microsoft.com/office/word/2010/wordprocessingGroup" xmlns:wpi="http://schemas.microsoft.com/office/word/2010/wordprocessingInk" xmlns:wne="http://schemas.microsoft.com/office/word/2006/wordml" xmlns:wps="http://schemas.microsoft.com/office/word/2010/wordprocessingShape" mc:Ignorable="w14 w15 w16se w16cid w16 w16cex wp14">
   <w:body>
     <w:p/>
     <w:p/>
@@ -32,7 +32,15 @@
           <w:sz w:val="52"/>
           <w:szCs w:val="52"/>
         </w:rPr>
-        <w:t>Design Report – Team XX</w:t>
+        <w:t xml:space="preserve">Design Report – Team </w:t>
+      </w:r>
+      <w:r>
+        <w:rPr>
+          <w:color w:val="FFFFFF" w:themeColor="background1"/>
+          <w:sz w:val="52"/>
+          <w:szCs w:val="52"/>
+        </w:rPr>
+        <w:t>02</w:t>
       </w:r>
     </w:p>
     <w:p>
@@ -161,7 +169,7 @@
         <w:rPr>
           <w:color w:val="FFFFFF" w:themeColor="background1"/>
         </w:rPr>
-        <w:t>Student A</w:t>
+        <w:t>Krithik Lekinwala</w:t>
       </w:r>
     </w:p>
     <w:p>
@@ -175,7 +183,7 @@
         <w:rPr>
           <w:color w:val="FFFFFF" w:themeColor="background1"/>
         </w:rPr>
-        <w:t>Student B</w:t>
+        <w:t>Hao Lin</w:t>
       </w:r>
     </w:p>
     <w:p>
@@ -189,7 +197,7 @@
         <w:rPr>
           <w:color w:val="FFFFFF" w:themeColor="background1"/>
         </w:rPr>
-        <w:t>Student C</w:t>
+        <w:t>Ankush Patel</w:t>
       </w:r>
     </w:p>
     <w:p>
@@ -203,14 +211,16 @@
         <w:rPr>
           <w:color w:val="FFFFFF" w:themeColor="background1"/>
         </w:rPr>
-        <w:t>Student D</w:t>
-      </w:r>
+        <w:t xml:space="preserve">Ruskin </w:t>
+      </w:r>
+      <w:proofErr w:type="spellStart"/>
       <w:r>
         <w:rPr>
           <w:color w:val="FFFFFF" w:themeColor="background1"/>
         </w:rPr>
-        <w:t xml:space="preserve"> </w:t>
-      </w:r>
+        <w:t>Swedlund</w:t>
+      </w:r>
+      <w:proofErr w:type="spellEnd"/>
     </w:p>
     <w:p>
       <w:pPr>
@@ -273,71 +283,233 @@
         <w:lastRenderedPageBreak/>
         <w:t>Abstract</w:t>
       </w:r>
+      <w:r>
+        <w:rPr>
+          <w:strike/>
+          <w:sz w:val="22"/>
+          <w:szCs w:val="22"/>
+        </w:rPr>
+        <w:t xml:space="preserve"> </w:t>
+      </w:r>
     </w:p>
     <w:p>
       <w:pPr>
         <w:rPr>
-          <w:sz w:val="22"/>
-          <w:szCs w:val="22"/>
-        </w:rPr>
-      </w:pPr>
-      <w:r>
-        <w:rPr>
-          <w:sz w:val="22"/>
-          <w:szCs w:val="22"/>
-        </w:rPr>
-        <w:t>In a single short paragraph tell the summery of this report.</w:t>
+          <w:lang w:val="en-US" w:eastAsia="ja-JP"/>
+        </w:rPr>
+      </w:pPr>
+      <w:r>
+        <w:rPr>
+          <w:sz w:val="22"/>
+          <w:szCs w:val="22"/>
+        </w:rPr>
+        <w:t xml:space="preserve">This report describes the design, validation and operation of a smart energy monitor capable of measuring </w:t>
+      </w:r>
+      <w:r>
+        <w:rPr>
+          <w:sz w:val="22"/>
+          <w:szCs w:val="22"/>
+        </w:rPr>
+        <w:t>the power utilised by a</w:t>
+      </w:r>
+      <w:r>
+        <w:rPr>
+          <w:sz w:val="22"/>
+          <w:szCs w:val="22"/>
+        </w:rPr>
+        <w:t>n appliance with the use of hardware and firmware implementations.</w:t>
       </w:r>
     </w:p>
     <w:p>
       <w:pPr>
         <w:rPr>
-          <w:sz w:val="22"/>
-          <w:szCs w:val="22"/>
+          <w:lang w:val="en-US" w:eastAsia="ja-JP"/>
         </w:rPr>
       </w:pPr>
     </w:p>
     <w:p>
       <w:pPr>
-        <w:rPr>
-          <w:lang w:val="en-US" w:eastAsia="ja-JP"/>
-        </w:rPr>
-      </w:pPr>
-      <w:r>
-        <w:rPr>
-          <w:sz w:val="22"/>
-          <w:szCs w:val="22"/>
-        </w:rPr>
-        <w:t xml:space="preserve">This report describes the design, validation and operation of a smart energy monitor capable of measuring </w:t>
-      </w:r>
-      <w:r>
-        <w:rPr>
-          <w:sz w:val="22"/>
-          <w:szCs w:val="22"/>
-        </w:rPr>
-        <w:t xml:space="preserve">the power utilised by a </w:t>
+        <w:pStyle w:val="Heading1"/>
+        <w:spacing w:after="120" w:line="240" w:lineRule="auto"/>
+        <w:rPr>
+          <w:sz w:val="32"/>
+        </w:rPr>
+      </w:pPr>
+      <w:r>
+        <w:rPr>
+          <w:sz w:val="32"/>
+        </w:rPr>
+        <w:t>Introduction</w:t>
       </w:r>
     </w:p>
     <w:p>
       <w:pPr>
-        <w:rPr>
-          <w:lang w:val="en-US" w:eastAsia="ja-JP"/>
-        </w:rPr>
-      </w:pPr>
+        <w:spacing w:line="320" w:lineRule="exact"/>
+        <w:jc w:val="both"/>
+        <w:rPr>
+          <w:sz w:val="22"/>
+          <w:szCs w:val="22"/>
+        </w:rPr>
+      </w:pPr>
+      <w:r>
+        <w:rPr>
+          <w:sz w:val="22"/>
+          <w:szCs w:val="22"/>
+        </w:rPr>
+        <w:t xml:space="preserve">By establishing our goals, ideas, and opinions from the very beginning of this project, we were able to stay productive, motivated, and effective with our work. </w:t>
+      </w:r>
+      <w:r>
+        <w:rPr>
+          <w:sz w:val="22"/>
+          <w:szCs w:val="22"/>
+        </w:rPr>
+        <w:t xml:space="preserve">Our main objective of undertaking this project was to gain valuable experience of how things operate in the industry and to physically represent our knowledge </w:t>
+      </w:r>
+      <w:r>
+        <w:rPr>
+          <w:sz w:val="22"/>
+          <w:szCs w:val="22"/>
+        </w:rPr>
+        <w:t>by</w:t>
+      </w:r>
+      <w:r>
+        <w:rPr>
+          <w:sz w:val="22"/>
+          <w:szCs w:val="22"/>
+        </w:rPr>
+        <w:t xml:space="preserve"> creating a practical energy monitor</w:t>
+      </w:r>
+      <w:r>
+        <w:rPr>
+          <w:sz w:val="22"/>
+          <w:szCs w:val="22"/>
+        </w:rPr>
+        <w:t xml:space="preserve">, utilising </w:t>
+      </w:r>
+      <w:r>
+        <w:rPr>
+          <w:sz w:val="22"/>
+          <w:szCs w:val="22"/>
+        </w:rPr>
+        <w:t>software,</w:t>
+      </w:r>
+      <w:r>
+        <w:rPr>
+          <w:sz w:val="22"/>
+          <w:szCs w:val="22"/>
+        </w:rPr>
+        <w:t xml:space="preserve"> and hardware features.</w:t>
+      </w:r>
     </w:p>
     <w:p>
       <w:pPr>
-        <w:pStyle w:val="Heading1"/>
-        <w:spacing w:after="120" w:line="240" w:lineRule="auto"/>
-        <w:rPr>
-          <w:sz w:val="32"/>
-        </w:rPr>
-      </w:pPr>
-      <w:r>
-        <w:rPr>
-          <w:sz w:val="32"/>
-        </w:rPr>
-        <w:t>Introduction</w:t>
+        <w:spacing w:line="320" w:lineRule="exact"/>
+        <w:jc w:val="both"/>
+        <w:rPr>
+          <w:sz w:val="22"/>
+          <w:szCs w:val="22"/>
+        </w:rPr>
+      </w:pPr>
+    </w:p>
+    <w:p>
+      <w:pPr>
+        <w:spacing w:line="320" w:lineRule="exact"/>
+        <w:jc w:val="both"/>
+        <w:rPr>
+          <w:sz w:val="22"/>
+          <w:szCs w:val="22"/>
+        </w:rPr>
+      </w:pPr>
+      <w:r>
+        <w:rPr>
+          <w:sz w:val="22"/>
+          <w:szCs w:val="22"/>
+        </w:rPr>
+        <w:t xml:space="preserve">We are creating a Smart Energy Monitor which can measure the amount of </w:t>
+      </w:r>
+      <w:r>
+        <w:rPr>
+          <w:sz w:val="22"/>
+          <w:szCs w:val="22"/>
+        </w:rPr>
+        <w:t>power that an appliance consumes by outputting the voltage, current, and power simultaneously</w:t>
+      </w:r>
+      <w:r>
+        <w:rPr>
+          <w:sz w:val="22"/>
+          <w:szCs w:val="22"/>
+        </w:rPr>
+        <w:t xml:space="preserve">. </w:t>
+      </w:r>
+      <w:r>
+        <w:rPr>
+          <w:sz w:val="22"/>
+          <w:szCs w:val="22"/>
+        </w:rPr>
+        <w:t xml:space="preserve">The Analog </w:t>
+      </w:r>
+      <w:r>
+        <w:rPr>
+          <w:sz w:val="22"/>
+          <w:szCs w:val="22"/>
+        </w:rPr>
+        <w:t xml:space="preserve">part </w:t>
+      </w:r>
+      <w:r>
+        <w:rPr>
+          <w:sz w:val="22"/>
+          <w:szCs w:val="22"/>
+        </w:rPr>
+        <w:t>creat</w:t>
+      </w:r>
+      <w:r>
+        <w:rPr>
+          <w:sz w:val="22"/>
+          <w:szCs w:val="22"/>
+        </w:rPr>
+        <w:t>es</w:t>
+      </w:r>
+      <w:r>
+        <w:rPr>
+          <w:sz w:val="22"/>
+          <w:szCs w:val="22"/>
+        </w:rPr>
+        <w:t xml:space="preserve">, </w:t>
+      </w:r>
+      <w:r>
+        <w:rPr>
+          <w:sz w:val="22"/>
+          <w:szCs w:val="22"/>
+        </w:rPr>
+        <w:t>filters</w:t>
+      </w:r>
+      <w:r>
+        <w:rPr>
+          <w:sz w:val="22"/>
+          <w:szCs w:val="22"/>
+        </w:rPr>
+        <w:t xml:space="preserve">, and </w:t>
+      </w:r>
+      <w:r>
+        <w:rPr>
+          <w:sz w:val="22"/>
+          <w:szCs w:val="22"/>
+        </w:rPr>
+        <w:t>amplifies</w:t>
+      </w:r>
+      <w:r>
+        <w:rPr>
+          <w:sz w:val="22"/>
+          <w:szCs w:val="22"/>
+        </w:rPr>
+        <w:t xml:space="preserve"> our signal so it is better suited for an input to the Digital Processing of the project. The Software implementations take care of re-creating the signal and outputting to a display, smartphones via Bluetooth, and computers using a </w:t>
+      </w:r>
+      <w:r>
+        <w:rPr>
+          <w:sz w:val="22"/>
+          <w:szCs w:val="22"/>
+        </w:rPr>
+        <w:t>USB to Serial cable.</w:t>
       </w:r>
     </w:p>
     <w:p>
@@ -350,92 +522,9 @@
           <w:lang w:val="en-AU"/>
         </w:rPr>
       </w:pPr>
-      <w:r>
-        <w:rPr>
-          <w:sz w:val="22"/>
-          <w:szCs w:val="22"/>
-        </w:rPr>
-        <w:t xml:space="preserve">Use 1-2 short paragraphs to tell </w:t>
-      </w:r>
-      <w:r>
-        <w:rPr>
-          <w:sz w:val="22"/>
-          <w:szCs w:val="22"/>
-        </w:rPr>
-        <w:t>why you are undertaking this</w:t>
-      </w:r>
-      <w:r>
-        <w:rPr>
-          <w:sz w:val="22"/>
-          <w:szCs w:val="22"/>
-        </w:rPr>
-        <w:t xml:space="preserve"> project (</w:t>
-      </w:r>
-      <w:r>
-        <w:rPr>
-          <w:sz w:val="22"/>
-          <w:szCs w:val="22"/>
-        </w:rPr>
-        <w:t>e.g</w:t>
-      </w:r>
-      <w:r>
-        <w:rPr>
-          <w:sz w:val="22"/>
-          <w:szCs w:val="22"/>
-        </w:rPr>
-        <w:t xml:space="preserve">. completed as part of ELECTENG 209 requirements), </w:t>
-      </w:r>
-      <w:r>
-        <w:rPr>
-          <w:sz w:val="22"/>
-          <w:szCs w:val="22"/>
-        </w:rPr>
-        <w:t>project goals, an overview of the system you are designing (you may use the system diagram from lectures with proper referencing</w:t>
-      </w:r>
-      <w:r>
-        <w:rPr>
-          <w:sz w:val="22"/>
-          <w:szCs w:val="22"/>
-        </w:rPr>
-        <w:t xml:space="preserve"> as in Fig. 1</w:t>
-      </w:r>
-      <w:r>
-        <w:rPr>
-          <w:sz w:val="22"/>
-          <w:szCs w:val="22"/>
-        </w:rPr>
-        <w:t>) and what is in this report</w:t>
-      </w:r>
-      <w:r>
-        <w:rPr>
-          <w:sz w:val="22"/>
-          <w:szCs w:val="22"/>
-          <w:lang w:val="en-AU"/>
-        </w:rPr>
-        <w:t>.</w:t>
-      </w:r>
-      <w:r>
-        <w:rPr>
-          <w:sz w:val="21"/>
-          <w:szCs w:val="21"/>
-          <w:lang w:val="en-AU"/>
-        </w:rPr>
-        <w:t xml:space="preserve"> </w:t>
-      </w:r>
     </w:p>
     <w:p>
       <w:pPr>
-        <w:spacing w:line="320" w:lineRule="exact"/>
-        <w:jc w:val="both"/>
-        <w:rPr>
-          <w:sz w:val="21"/>
-          <w:szCs w:val="21"/>
-          <w:lang w:val="en-AU"/>
-        </w:rPr>
-      </w:pPr>
-    </w:p>
-    <w:p>
-      <w:pPr>
         <w:pStyle w:val="Heading1"/>
         <w:spacing w:after="120" w:line="240" w:lineRule="auto"/>
         <w:rPr>
@@ -451,7 +540,7 @@
           <w:lang w:val="en-AU"/>
         </w:rPr>
         <w:drawing>
-          <wp:inline distT="0" distB="0" distL="0" distR="0" wp14:anchorId="4291064B" wp14:editId="45BE415A">
+          <wp:inline distT="0" distB="0" distL="0" distR="0" wp14:anchorId="4291064B" wp14:editId="410CF6CC">
             <wp:extent cx="6121400" cy="1581150"/>
             <wp:effectExtent l="0" t="0" r="0" b="6350"/>
             <wp:docPr id="1" name="Picture 1" descr="Diagram&#10;&#10;Description automatically generated"/>
@@ -505,6 +594,35 @@
     </w:p>
     <w:p>
       <w:pPr>
+        <w:jc w:val="center"/>
+        <w:rPr>
+          <w:sz w:val="22"/>
+          <w:szCs w:val="22"/>
+        </w:rPr>
+      </w:pPr>
+    </w:p>
+    <w:p>
+      <w:pPr>
+        <w:spacing w:after="200"/>
+        <w:rPr>
+          <w:rFonts w:ascii="Verdana" w:eastAsiaTheme="majorEastAsia" w:hAnsi="Verdana" w:cstheme="majorBidi"/>
+          <w:b/>
+          <w:bCs/>
+          <w:color w:val="007EA6"/>
+          <w:sz w:val="32"/>
+          <w:szCs w:val="32"/>
+          <w:lang w:val="en-US" w:eastAsia="ja-JP"/>
+        </w:rPr>
+      </w:pPr>
+      <w:r>
+        <w:rPr>
+          <w:sz w:val="32"/>
+        </w:rPr>
+        <w:br w:type="page"/>
+      </w:r>
+    </w:p>
+    <w:p>
+      <w:pPr>
         <w:pStyle w:val="Heading1"/>
         <w:spacing w:after="120" w:line="240" w:lineRule="auto"/>
         <w:rPr>
@@ -515,52 +633,9 @@
         <w:rPr>
           <w:sz w:val="32"/>
         </w:rPr>
+        <w:lastRenderedPageBreak/>
         <w:t>Literature Research</w:t>
       </w:r>
-    </w:p>
-    <w:p>
-      <w:pPr>
-        <w:pStyle w:val="Heading1"/>
-        <w:spacing w:before="0" w:after="0" w:line="320" w:lineRule="exact"/>
-        <w:rPr>
-          <w:rFonts w:ascii="Times New Roman" w:eastAsiaTheme="minorEastAsia" w:hAnsi="Times New Roman" w:cs="Times New Roman"/>
-          <w:b w:val="0"/>
-          <w:bCs w:val="0"/>
-          <w:color w:val="auto"/>
-          <w:sz w:val="22"/>
-          <w:szCs w:val="22"/>
-        </w:rPr>
-      </w:pPr>
-      <w:r>
-        <w:rPr>
-          <w:rFonts w:ascii="Times New Roman" w:eastAsiaTheme="minorEastAsia" w:hAnsi="Times New Roman" w:cs="Times New Roman"/>
-          <w:b w:val="0"/>
-          <w:bCs w:val="0"/>
-          <w:color w:val="auto"/>
-          <w:sz w:val="22"/>
-          <w:szCs w:val="22"/>
-        </w:rPr>
-        <w:t>In a table, list the key design specifications of two commercial designs that you think are good products (you may consider products from companies such as neurio, sense, efergy, elgato and the OWL).</w:t>
-      </w:r>
-      <w:r>
-        <w:rPr>
-          <w:rFonts w:ascii="Times New Roman" w:eastAsiaTheme="minorEastAsia" w:hAnsi="Times New Roman" w:cs="Times New Roman"/>
-          <w:b w:val="0"/>
-          <w:bCs w:val="0"/>
-          <w:color w:val="auto"/>
-          <w:sz w:val="22"/>
-          <w:szCs w:val="22"/>
-        </w:rPr>
-        <w:t xml:space="preserve"> </w:t>
-      </w:r>
-    </w:p>
-    <w:p>
-      <w:pPr>
-        <w:rPr>
-          <w:rFonts w:eastAsiaTheme="minorEastAsia"/>
-          <w:lang w:val="en-US" w:eastAsia="ja-JP"/>
-        </w:rPr>
-      </w:pPr>
     </w:p>
     <w:p>
       <w:pPr>
@@ -587,8 +662,8 @@
       </w:tblPr>
       <w:tblGrid>
         <w:gridCol w:w="4815"/>
-        <w:gridCol w:w="2551"/>
-        <w:gridCol w:w="2264"/>
+        <w:gridCol w:w="2410"/>
+        <w:gridCol w:w="2405"/>
       </w:tblGrid>
       <w:tr>
         <w:trPr>
@@ -619,7 +694,7 @@
         </w:tc>
         <w:tc>
           <w:tcPr>
-            <w:tcW w:w="2551" w:type="dxa"/>
+            <w:tcW w:w="2410" w:type="dxa"/>
             <w:vAlign w:val="center"/>
           </w:tcPr>
           <w:p>
@@ -630,18 +705,27 @@
                 <w:szCs w:val="22"/>
               </w:rPr>
             </w:pPr>
-            <w:r>
-              <w:rPr>
-                <w:sz w:val="22"/>
-                <w:szCs w:val="22"/>
-              </w:rPr>
-              <w:t>Product XX</w:t>
-            </w:r>
-          </w:p>
-        </w:tc>
-        <w:tc>
-          <w:tcPr>
-            <w:tcW w:w="2264" w:type="dxa"/>
+            <w:proofErr w:type="spellStart"/>
+            <w:r>
+              <w:rPr>
+                <w:sz w:val="22"/>
+                <w:szCs w:val="22"/>
+              </w:rPr>
+              <w:t>Neurio</w:t>
+            </w:r>
+            <w:proofErr w:type="spellEnd"/>
+            <w:r>
+              <w:rPr>
+                <w:sz w:val="22"/>
+                <w:szCs w:val="22"/>
+              </w:rPr>
+              <w:t xml:space="preserve"> Smart Monitor</w:t>
+            </w:r>
+          </w:p>
+        </w:tc>
+        <w:tc>
+          <w:tcPr>
+            <w:tcW w:w="2405" w:type="dxa"/>
             <w:vAlign w:val="center"/>
           </w:tcPr>
           <w:p>
@@ -652,12 +736,28 @@
                 <w:szCs w:val="22"/>
               </w:rPr>
             </w:pPr>
-            <w:r>
-              <w:rPr>
-                <w:sz w:val="22"/>
-                <w:szCs w:val="22"/>
-              </w:rPr>
-              <w:t>Product YY</w:t>
+            <w:proofErr w:type="spellStart"/>
+            <w:r>
+              <w:rPr>
+                <w:sz w:val="22"/>
+                <w:szCs w:val="22"/>
+              </w:rPr>
+              <w:t>Efergy</w:t>
+            </w:r>
+            <w:proofErr w:type="spellEnd"/>
+            <w:r>
+              <w:rPr>
+                <w:sz w:val="22"/>
+                <w:szCs w:val="22"/>
+              </w:rPr>
+              <w:t xml:space="preserve"> </w:t>
+            </w:r>
+            <w:r>
+              <w:rPr>
+                <w:sz w:val="22"/>
+                <w:szCs w:val="22"/>
+              </w:rPr>
+              <w:t>Pro</w:t>
             </w:r>
           </w:p>
         </w:tc>
@@ -731,7 +831,7 @@
         </w:tc>
         <w:tc>
           <w:tcPr>
-            <w:tcW w:w="2551" w:type="dxa"/>
+            <w:tcW w:w="2410" w:type="dxa"/>
             <w:vAlign w:val="center"/>
           </w:tcPr>
           <w:p>
@@ -742,11 +842,18 @@
                 <w:szCs w:val="22"/>
               </w:rPr>
             </w:pPr>
-          </w:p>
-        </w:tc>
-        <w:tc>
-          <w:tcPr>
-            <w:tcW w:w="2264" w:type="dxa"/>
+            <w:r>
+              <w:rPr>
+                <w:sz w:val="22"/>
+                <w:szCs w:val="22"/>
+              </w:rPr>
+              <w:t xml:space="preserve">90 – 130V </w:t>
+            </w:r>
+          </w:p>
+        </w:tc>
+        <w:tc>
+          <w:tcPr>
+            <w:tcW w:w="2405" w:type="dxa"/>
             <w:vAlign w:val="center"/>
           </w:tcPr>
           <w:p>
@@ -757,6 +864,13 @@
                 <w:szCs w:val="22"/>
               </w:rPr>
             </w:pPr>
+            <w:r>
+              <w:rPr>
+                <w:sz w:val="22"/>
+                <w:szCs w:val="22"/>
+              </w:rPr>
+              <w:t>110-300V AC</w:t>
+            </w:r>
           </w:p>
         </w:tc>
       </w:tr>
@@ -779,11 +893,20 @@
                 <w:szCs w:val="22"/>
               </w:rPr>
             </w:pPr>
-          </w:p>
-        </w:tc>
-        <w:tc>
-          <w:tcPr>
-            <w:tcW w:w="2551" w:type="dxa"/>
+            <w:r>
+              <w:rPr>
+                <w:b w:val="0"/>
+                <w:bCs w:val="0"/>
+                <w:sz w:val="22"/>
+                <w:szCs w:val="22"/>
+              </w:rPr>
+              <w:t>Accuracy</w:t>
+            </w:r>
+          </w:p>
+        </w:tc>
+        <w:tc>
+          <w:tcPr>
+            <w:tcW w:w="2410" w:type="dxa"/>
             <w:vAlign w:val="center"/>
           </w:tcPr>
           <w:p>
@@ -794,11 +917,18 @@
                 <w:szCs w:val="22"/>
               </w:rPr>
             </w:pPr>
-          </w:p>
-        </w:tc>
-        <w:tc>
-          <w:tcPr>
-            <w:tcW w:w="2264" w:type="dxa"/>
+            <w:r>
+              <w:rPr>
+                <w:sz w:val="22"/>
+                <w:szCs w:val="22"/>
+              </w:rPr>
+              <w:t>±1% of reading</w:t>
+            </w:r>
+          </w:p>
+        </w:tc>
+        <w:tc>
+          <w:tcPr>
+            <w:tcW w:w="2405" w:type="dxa"/>
             <w:vAlign w:val="center"/>
           </w:tcPr>
           <w:p>
@@ -809,6 +939,13 @@
                 <w:szCs w:val="22"/>
               </w:rPr>
             </w:pPr>
+            <w:r>
+              <w:rPr>
+                <w:sz w:val="22"/>
+                <w:szCs w:val="22"/>
+              </w:rPr>
+              <w:t>98%</w:t>
+            </w:r>
           </w:p>
         </w:tc>
       </w:tr>
@@ -832,11 +969,20 @@
                 <w:szCs w:val="22"/>
               </w:rPr>
             </w:pPr>
-          </w:p>
-        </w:tc>
-        <w:tc>
-          <w:tcPr>
-            <w:tcW w:w="2551" w:type="dxa"/>
+            <w:r>
+              <w:rPr>
+                <w:b w:val="0"/>
+                <w:bCs w:val="0"/>
+                <w:sz w:val="22"/>
+                <w:szCs w:val="22"/>
+              </w:rPr>
+              <w:t>Power Consumption</w:t>
+            </w:r>
+          </w:p>
+        </w:tc>
+        <w:tc>
+          <w:tcPr>
+            <w:tcW w:w="2410" w:type="dxa"/>
             <w:vAlign w:val="center"/>
           </w:tcPr>
           <w:p>
@@ -847,11 +993,32 @@
                 <w:szCs w:val="22"/>
               </w:rPr>
             </w:pPr>
-          </w:p>
-        </w:tc>
-        <w:tc>
-          <w:tcPr>
-            <w:tcW w:w="2264" w:type="dxa"/>
+            <w:r>
+              <w:rPr>
+                <w:sz w:val="22"/>
+                <w:szCs w:val="22"/>
+              </w:rPr>
+              <w:t xml:space="preserve">&lt; </w:t>
+            </w:r>
+            <w:r>
+              <w:rPr>
+                <w:sz w:val="22"/>
+                <w:szCs w:val="22"/>
+              </w:rPr>
+              <w:t>2</w:t>
+            </w:r>
+            <w:r>
+              <w:rPr>
+                <w:sz w:val="22"/>
+                <w:szCs w:val="22"/>
+              </w:rPr>
+              <w:t xml:space="preserve"> W</w:t>
+            </w:r>
+          </w:p>
+        </w:tc>
+        <w:tc>
+          <w:tcPr>
+            <w:tcW w:w="2405" w:type="dxa"/>
             <w:vAlign w:val="center"/>
           </w:tcPr>
           <w:p>
@@ -862,6 +1029,13 @@
                 <w:szCs w:val="22"/>
               </w:rPr>
             </w:pPr>
+            <w:r>
+              <w:rPr>
+                <w:sz w:val="22"/>
+                <w:szCs w:val="22"/>
+              </w:rPr>
+              <w:t>0.2 W</w:t>
+            </w:r>
           </w:p>
         </w:tc>
       </w:tr>
@@ -884,11 +1058,20 @@
                 <w:szCs w:val="22"/>
               </w:rPr>
             </w:pPr>
-          </w:p>
-        </w:tc>
-        <w:tc>
-          <w:tcPr>
-            <w:tcW w:w="2551" w:type="dxa"/>
+            <w:r>
+              <w:rPr>
+                <w:b w:val="0"/>
+                <w:bCs w:val="0"/>
+                <w:sz w:val="22"/>
+                <w:szCs w:val="22"/>
+              </w:rPr>
+              <w:t>Communication Protocol</w:t>
+            </w:r>
+          </w:p>
+        </w:tc>
+        <w:tc>
+          <w:tcPr>
+            <w:tcW w:w="2410" w:type="dxa"/>
             <w:vAlign w:val="center"/>
           </w:tcPr>
           <w:p>
@@ -899,11 +1082,39 @@
                 <w:szCs w:val="22"/>
               </w:rPr>
             </w:pPr>
-          </w:p>
-        </w:tc>
-        <w:tc>
-          <w:tcPr>
-            <w:tcW w:w="2264" w:type="dxa"/>
+            <w:r>
+              <w:rPr>
+                <w:sz w:val="22"/>
+                <w:szCs w:val="22"/>
+              </w:rPr>
+              <w:t>Wi-Fi</w:t>
+            </w:r>
+            <w:r>
+              <w:rPr>
+                <w:sz w:val="22"/>
+                <w:szCs w:val="22"/>
+              </w:rPr>
+              <w:t xml:space="preserve">, </w:t>
+            </w:r>
+            <w:r>
+              <w:rPr>
+                <w:sz w:val="22"/>
+                <w:szCs w:val="22"/>
+              </w:rPr>
+              <w:t>Bluetooth</w:t>
+            </w:r>
+            <w:r>
+              <w:rPr>
+                <w:sz w:val="22"/>
+                <w:szCs w:val="22"/>
+              </w:rPr>
+              <w:t>, wired</w:t>
+            </w:r>
+          </w:p>
+        </w:tc>
+        <w:tc>
+          <w:tcPr>
+            <w:tcW w:w="2405" w:type="dxa"/>
             <w:vAlign w:val="center"/>
           </w:tcPr>
           <w:p>
@@ -914,6 +1125,27 @@
                 <w:szCs w:val="22"/>
               </w:rPr>
             </w:pPr>
+            <w:r>
+              <w:rPr>
+                <w:sz w:val="22"/>
+                <w:szCs w:val="22"/>
+              </w:rPr>
+              <w:t>Wi</w:t>
+            </w:r>
+            <w:r>
+              <w:rPr>
+                <w:sz w:val="22"/>
+                <w:szCs w:val="22"/>
+              </w:rPr>
+              <w:t>-</w:t>
+            </w:r>
+            <w:r>
+              <w:rPr>
+                <w:sz w:val="22"/>
+                <w:szCs w:val="22"/>
+              </w:rPr>
+              <w:t>Fi</w:t>
+            </w:r>
           </w:p>
         </w:tc>
       </w:tr>
@@ -937,11 +1169,20 @@
                 <w:szCs w:val="22"/>
               </w:rPr>
             </w:pPr>
-          </w:p>
-        </w:tc>
-        <w:tc>
-          <w:tcPr>
-            <w:tcW w:w="2551" w:type="dxa"/>
+            <w:r>
+              <w:rPr>
+                <w:b w:val="0"/>
+                <w:bCs w:val="0"/>
+                <w:sz w:val="22"/>
+                <w:szCs w:val="22"/>
+              </w:rPr>
+              <w:t>Peak Current</w:t>
+            </w:r>
+          </w:p>
+        </w:tc>
+        <w:tc>
+          <w:tcPr>
+            <w:tcW w:w="2410" w:type="dxa"/>
             <w:vAlign w:val="center"/>
           </w:tcPr>
           <w:p>
@@ -952,11 +1193,18 @@
                 <w:szCs w:val="22"/>
               </w:rPr>
             </w:pPr>
-          </w:p>
-        </w:tc>
-        <w:tc>
-          <w:tcPr>
-            <w:tcW w:w="2264" w:type="dxa"/>
+            <w:r>
+              <w:rPr>
+                <w:sz w:val="22"/>
+                <w:szCs w:val="22"/>
+              </w:rPr>
+              <w:t>---</w:t>
+            </w:r>
+          </w:p>
+        </w:tc>
+        <w:tc>
+          <w:tcPr>
+            <w:tcW w:w="2405" w:type="dxa"/>
             <w:vAlign w:val="center"/>
           </w:tcPr>
           <w:p>
@@ -967,6 +1215,13 @@
                 <w:szCs w:val="22"/>
               </w:rPr>
             </w:pPr>
+            <w:r>
+              <w:rPr>
+                <w:sz w:val="22"/>
+                <w:szCs w:val="22"/>
+              </w:rPr>
+              <w:t>95 mA</w:t>
+            </w:r>
           </w:p>
         </w:tc>
       </w:tr>
@@ -989,11 +1244,38 @@
                 <w:szCs w:val="22"/>
               </w:rPr>
             </w:pPr>
-          </w:p>
-        </w:tc>
-        <w:tc>
-          <w:tcPr>
-            <w:tcW w:w="2551" w:type="dxa"/>
+            <w:r>
+              <w:rPr>
+                <w:b w:val="0"/>
+                <w:bCs w:val="0"/>
+                <w:sz w:val="22"/>
+                <w:szCs w:val="22"/>
+              </w:rPr>
+              <w:t>Operat</w:t>
+            </w:r>
+            <w:r>
+              <w:rPr>
+                <w:b w:val="0"/>
+                <w:bCs w:val="0"/>
+                <w:sz w:val="22"/>
+                <w:szCs w:val="22"/>
+              </w:rPr>
+              <w:t>ing</w:t>
+            </w:r>
+            <w:r>
+              <w:rPr>
+                <w:b w:val="0"/>
+                <w:bCs w:val="0"/>
+                <w:sz w:val="22"/>
+                <w:szCs w:val="22"/>
+              </w:rPr>
+              <w:t xml:space="preserve"> Temperature </w:t>
+            </w:r>
+          </w:p>
+        </w:tc>
+        <w:tc>
+          <w:tcPr>
+            <w:tcW w:w="2410" w:type="dxa"/>
             <w:vAlign w:val="center"/>
           </w:tcPr>
           <w:p>
@@ -1004,11 +1286,32 @@
                 <w:szCs w:val="22"/>
               </w:rPr>
             </w:pPr>
-          </w:p>
-        </w:tc>
-        <w:tc>
-          <w:tcPr>
-            <w:tcW w:w="2264" w:type="dxa"/>
+            <w:r>
+              <w:rPr>
+                <w:sz w:val="22"/>
+                <w:szCs w:val="22"/>
+              </w:rPr>
+              <w:t>0 - 6</w:t>
+            </w:r>
+            <w:r>
+              <w:rPr>
+                <w:sz w:val="22"/>
+                <w:szCs w:val="22"/>
+              </w:rPr>
+              <w:t>5</w:t>
+            </w:r>
+            <w:r>
+              <w:rPr>
+                <w:sz w:val="22"/>
+                <w:szCs w:val="22"/>
+              </w:rPr>
+              <w:t>°C</w:t>
+            </w:r>
+          </w:p>
+        </w:tc>
+        <w:tc>
+          <w:tcPr>
+            <w:tcW w:w="2405" w:type="dxa"/>
             <w:vAlign w:val="center"/>
           </w:tcPr>
           <w:p>
@@ -1019,6 +1322,34 @@
                 <w:szCs w:val="22"/>
               </w:rPr>
             </w:pPr>
+            <w:r>
+              <w:rPr>
+                <w:sz w:val="22"/>
+                <w:szCs w:val="22"/>
+              </w:rPr>
+              <w:t xml:space="preserve">0 - </w:t>
+            </w:r>
+            <w:r>
+              <w:rPr>
+                <w:sz w:val="22"/>
+                <w:szCs w:val="22"/>
+              </w:rPr>
+              <w:t>3</w:t>
+            </w:r>
+            <w:r>
+              <w:rPr>
+                <w:sz w:val="22"/>
+                <w:szCs w:val="22"/>
+              </w:rPr>
+              <w:t>5</w:t>
+            </w:r>
+            <w:r>
+              <w:rPr>
+                <w:sz w:val="22"/>
+                <w:szCs w:val="22"/>
+              </w:rPr>
+              <w:t>°C</w:t>
+            </w:r>
           </w:p>
         </w:tc>
       </w:tr>
@@ -1042,11 +1373,20 @@
                 <w:szCs w:val="22"/>
               </w:rPr>
             </w:pPr>
-          </w:p>
-        </w:tc>
-        <w:tc>
-          <w:tcPr>
-            <w:tcW w:w="2551" w:type="dxa"/>
+            <w:r>
+              <w:rPr>
+                <w:b w:val="0"/>
+                <w:bCs w:val="0"/>
+                <w:sz w:val="22"/>
+                <w:szCs w:val="22"/>
+              </w:rPr>
+              <w:t>Measurements</w:t>
+            </w:r>
+          </w:p>
+        </w:tc>
+        <w:tc>
+          <w:tcPr>
+            <w:tcW w:w="2410" w:type="dxa"/>
             <w:vAlign w:val="center"/>
           </w:tcPr>
           <w:p>
@@ -1057,11 +1397,52 @@
                 <w:szCs w:val="22"/>
               </w:rPr>
             </w:pPr>
-          </w:p>
-        </w:tc>
-        <w:tc>
-          <w:tcPr>
-            <w:tcW w:w="2264" w:type="dxa"/>
+            <w:proofErr w:type="spellStart"/>
+            <w:r>
+              <w:rPr>
+                <w:sz w:val="22"/>
+                <w:szCs w:val="22"/>
+              </w:rPr>
+              <w:t>Irms</w:t>
+            </w:r>
+            <w:proofErr w:type="spellEnd"/>
+            <w:r>
+              <w:rPr>
+                <w:sz w:val="22"/>
+                <w:szCs w:val="22"/>
+              </w:rPr>
+              <w:t xml:space="preserve">, </w:t>
+            </w:r>
+            <w:proofErr w:type="spellStart"/>
+            <w:r>
+              <w:rPr>
+                <w:sz w:val="22"/>
+                <w:szCs w:val="22"/>
+              </w:rPr>
+              <w:t>Vrms</w:t>
+            </w:r>
+            <w:proofErr w:type="spellEnd"/>
+            <w:r>
+              <w:rPr>
+                <w:sz w:val="22"/>
+                <w:szCs w:val="22"/>
+              </w:rPr>
+              <w:t xml:space="preserve">, W, X, </w:t>
+            </w:r>
+            <w:proofErr w:type="spellStart"/>
+            <w:r>
+              <w:rPr>
+                <w:sz w:val="22"/>
+                <w:szCs w:val="22"/>
+              </w:rPr>
+              <w:t>Wh</w:t>
+            </w:r>
+            <w:proofErr w:type="spellEnd"/>
+          </w:p>
+        </w:tc>
+        <w:tc>
+          <w:tcPr>
+            <w:tcW w:w="2405" w:type="dxa"/>
             <w:vAlign w:val="center"/>
           </w:tcPr>
           <w:p>
@@ -1072,6 +1453,29 @@
                 <w:szCs w:val="22"/>
               </w:rPr>
             </w:pPr>
+            <w:r>
+              <w:rPr>
+                <w:sz w:val="22"/>
+                <w:szCs w:val="22"/>
+              </w:rPr>
+              <w:t>Energy (</w:t>
+            </w:r>
+            <w:proofErr w:type="spellStart"/>
+            <w:r>
+              <w:rPr>
+                <w:sz w:val="22"/>
+                <w:szCs w:val="22"/>
+              </w:rPr>
+              <w:t>Wh</w:t>
+            </w:r>
+            <w:proofErr w:type="spellEnd"/>
+            <w:r>
+              <w:rPr>
+                <w:sz w:val="22"/>
+                <w:szCs w:val="22"/>
+              </w:rPr>
+              <w:t>)</w:t>
+            </w:r>
           </w:p>
         </w:tc>
       </w:tr>
@@ -1105,35 +1509,14 @@
           <w:sz w:val="22"/>
           <w:szCs w:val="22"/>
         </w:rPr>
-        <w:t xml:space="preserve">In a table, list </w:t>
-      </w:r>
-      <w:r>
-        <w:rPr>
-          <w:sz w:val="22"/>
-          <w:szCs w:val="22"/>
-        </w:rPr>
-        <w:t>your</w:t>
-      </w:r>
-      <w:r>
-        <w:rPr>
-          <w:sz w:val="22"/>
-          <w:szCs w:val="22"/>
-        </w:rPr>
-        <w:t xml:space="preserve"> design specifications – you can use the specifications provided in the </w:t>
-      </w:r>
-      <w:r>
-        <w:rPr>
-          <w:sz w:val="22"/>
-          <w:szCs w:val="22"/>
-        </w:rPr>
-        <w:t>course</w:t>
-      </w:r>
-      <w:r>
-        <w:rPr>
-          <w:sz w:val="22"/>
-          <w:szCs w:val="22"/>
-        </w:rPr>
-        <w:t xml:space="preserve"> outline and add additional specifications as needed (e.g. if you are doing the smart energy challenge add relevant specifications).</w:t>
+        <w:t>T</w:t>
+      </w:r>
+      <w:r>
+        <w:rPr>
+          <w:sz w:val="22"/>
+          <w:szCs w:val="22"/>
+        </w:rPr>
+        <w:t>he</w:t>
       </w:r>
       <w:r>
         <w:rPr>
@@ -1141,50 +1524,127 @@
           <w:szCs w:val="22"/>
         </w:rPr>
         <w:t xml:space="preserve"> </w:t>
+      </w:r>
+      <w:r>
+        <w:rPr>
+          <w:sz w:val="22"/>
+          <w:szCs w:val="22"/>
+        </w:rPr>
+        <w:t xml:space="preserve">key differences are in the communication type, operating voltage, and types of measurements. The </w:t>
+      </w:r>
+      <w:proofErr w:type="spellStart"/>
+      <w:r>
+        <w:rPr>
+          <w:sz w:val="22"/>
+          <w:szCs w:val="22"/>
+        </w:rPr>
+        <w:t>Neurio</w:t>
+      </w:r>
+      <w:proofErr w:type="spellEnd"/>
+      <w:r>
+        <w:rPr>
+          <w:sz w:val="22"/>
+          <w:szCs w:val="22"/>
+        </w:rPr>
+        <w:t xml:space="preserve"> monitor measure</w:t>
+      </w:r>
+      <w:r>
+        <w:rPr>
+          <w:sz w:val="22"/>
+          <w:szCs w:val="22"/>
+        </w:rPr>
+        <w:t>s</w:t>
+      </w:r>
+      <w:r>
+        <w:rPr>
+          <w:sz w:val="22"/>
+          <w:szCs w:val="22"/>
+        </w:rPr>
+        <w:t xml:space="preserve"> all the units our monitor can but in addition</w:t>
+      </w:r>
+      <w:r>
+        <w:rPr>
+          <w:sz w:val="22"/>
+          <w:szCs w:val="22"/>
+        </w:rPr>
+        <w:t xml:space="preserve"> </w:t>
+      </w:r>
+      <w:r>
+        <w:rPr>
+          <w:sz w:val="22"/>
+          <w:szCs w:val="22"/>
+        </w:rPr>
+        <w:t xml:space="preserve">measures reactive power (X). </w:t>
+      </w:r>
+      <w:proofErr w:type="spellStart"/>
+      <w:r>
+        <w:rPr>
+          <w:sz w:val="22"/>
+          <w:szCs w:val="22"/>
+        </w:rPr>
+        <w:t>Efergy</w:t>
+      </w:r>
+      <w:proofErr w:type="spellEnd"/>
+      <w:r>
+        <w:rPr>
+          <w:sz w:val="22"/>
+          <w:szCs w:val="22"/>
+        </w:rPr>
+        <w:t xml:space="preserve"> Pro only measures Energy. Our Energy monitor is more comprehensive in providing power, voltage and current. </w:t>
+      </w:r>
+      <w:proofErr w:type="spellStart"/>
+      <w:r>
+        <w:rPr>
+          <w:sz w:val="22"/>
+          <w:szCs w:val="22"/>
+        </w:rPr>
+        <w:t>Neurio</w:t>
+      </w:r>
+      <w:proofErr w:type="spellEnd"/>
+      <w:r>
+        <w:rPr>
+          <w:sz w:val="22"/>
+          <w:szCs w:val="22"/>
+        </w:rPr>
+        <w:t xml:space="preserve"> and our</w:t>
+      </w:r>
+      <w:r>
+        <w:rPr>
+          <w:sz w:val="22"/>
+          <w:szCs w:val="22"/>
+        </w:rPr>
+        <w:t>s</w:t>
+      </w:r>
+      <w:r>
+        <w:rPr>
+          <w:sz w:val="22"/>
+          <w:szCs w:val="22"/>
+        </w:rPr>
+        <w:t xml:space="preserve"> have Bluetooth and hard-wired connectivity, but the </w:t>
+      </w:r>
+      <w:proofErr w:type="spellStart"/>
+      <w:r>
+        <w:rPr>
+          <w:sz w:val="22"/>
+          <w:szCs w:val="22"/>
+        </w:rPr>
+        <w:t>Neurio</w:t>
+      </w:r>
+      <w:proofErr w:type="spellEnd"/>
+      <w:r>
+        <w:rPr>
+          <w:sz w:val="22"/>
+          <w:szCs w:val="22"/>
+        </w:rPr>
+        <w:t xml:space="preserve"> also has Wi-Fi capability.</w:t>
       </w:r>
     </w:p>
     <w:p>
       <w:pPr>
-        <w:spacing w:line="320" w:lineRule="exact"/>
-        <w:jc w:val="both"/>
-        <w:rPr>
-          <w:sz w:val="22"/>
-          <w:szCs w:val="22"/>
-        </w:rPr>
-      </w:pPr>
-      <w:r>
-        <w:rPr>
-          <w:sz w:val="22"/>
-          <w:szCs w:val="22"/>
-        </w:rPr>
-        <w:t xml:space="preserve">In a short paragraph, compare the specifications of the two commercial designs (in previous section) to the specifications of your design (you will note that the commercial specifications are quite comprehensive). </w:t>
-      </w:r>
-    </w:p>
-    <w:p>
-      <w:pPr>
-        <w:spacing w:line="320" w:lineRule="exact"/>
-        <w:jc w:val="both"/>
-        <w:rPr>
-          <w:sz w:val="22"/>
-          <w:szCs w:val="22"/>
-        </w:rPr>
-      </w:pPr>
-    </w:p>
-    <w:p>
-      <w:pPr>
         <w:jc w:val="center"/>
       </w:pPr>
       <w:r>
-        <w:t>Table I</w:t>
-      </w:r>
-      <w:r>
-        <w:t>I</w:t>
-      </w:r>
-      <w:r>
-        <w:t xml:space="preserve">: </w:t>
-      </w:r>
-      <w:r>
-        <w:t>Design Specifications</w:t>
+        <w:t>Table II: Design Specifications</w:t>
       </w:r>
     </w:p>
     <w:tbl>
@@ -1368,21 +1828,7 @@
                 <w:sz w:val="22"/>
                 <w:szCs w:val="22"/>
               </w:rPr>
-              <w:t xml:space="preserve">50Hz </w:t>
-            </w:r>
-            <w:r>
-              <w:rPr>
-                <w:sz w:val="22"/>
-                <w:szCs w:val="22"/>
-              </w:rPr>
-              <w:t>±</w:t>
-            </w:r>
-            <w:r>
-              <w:rPr>
-                <w:sz w:val="22"/>
-                <w:szCs w:val="22"/>
-              </w:rPr>
-              <w:t xml:space="preserve"> 2%</w:t>
+              <w:t>50Hz ± 2%</w:t>
             </w:r>
           </w:p>
         </w:tc>
@@ -1687,16 +2133,7 @@
                 <w:sz w:val="22"/>
                 <w:szCs w:val="22"/>
               </w:rPr>
-              <w:t>LCD Display</w:t>
-            </w:r>
-            <w:r>
-              <w:rPr>
-                <w:b w:val="0"/>
-                <w:bCs w:val="0"/>
-                <w:sz w:val="22"/>
-                <w:szCs w:val="22"/>
-              </w:rPr>
-              <w:t xml:space="preserve"> Units</w:t>
+              <w:t>LCD Display Units</w:t>
             </w:r>
           </w:p>
         </w:tc>
@@ -1733,7 +2170,15 @@
                 <w:sz w:val="22"/>
                 <w:szCs w:val="22"/>
               </w:rPr>
-              <w:t>, A</w:t>
+              <w:t xml:space="preserve">, </w:t>
+            </w:r>
+            <w:proofErr w:type="spellStart"/>
+            <w:r>
+              <w:rPr>
+                <w:sz w:val="22"/>
+                <w:szCs w:val="22"/>
+              </w:rPr>
+              <w:t>A</w:t>
             </w:r>
             <w:r>
               <w:rPr>
@@ -1743,12 +2188,21 @@
               </w:rPr>
               <w:t>pk</w:t>
             </w:r>
-            <w:r>
-              <w:rPr>
-                <w:sz w:val="22"/>
-                <w:szCs w:val="22"/>
-              </w:rPr>
-              <w:t>, W and W</w:t>
+            <w:proofErr w:type="spellEnd"/>
+            <w:r>
+              <w:rPr>
+                <w:sz w:val="22"/>
+                <w:szCs w:val="22"/>
+              </w:rPr>
+              <w:t xml:space="preserve">, W and </w:t>
+            </w:r>
+            <w:proofErr w:type="spellStart"/>
+            <w:r>
+              <w:rPr>
+                <w:sz w:val="22"/>
+                <w:szCs w:val="22"/>
+              </w:rPr>
+              <w:t>W</w:t>
             </w:r>
             <w:r>
               <w:rPr>
@@ -1758,6 +2212,7 @@
               </w:rPr>
               <w:t>min</w:t>
             </w:r>
+            <w:proofErr w:type="spellEnd"/>
           </w:p>
         </w:tc>
       </w:tr>
@@ -1789,16 +2244,7 @@
                 <w:sz w:val="22"/>
                 <w:szCs w:val="22"/>
               </w:rPr>
-              <w:t xml:space="preserve">LCD </w:t>
-            </w:r>
-            <w:r>
-              <w:rPr>
-                <w:b w:val="0"/>
-                <w:bCs w:val="0"/>
-                <w:sz w:val="22"/>
-                <w:szCs w:val="22"/>
-              </w:rPr>
-              <w:t>Scroll Rate</w:t>
+              <w:t>LCD Scroll Rate</w:t>
             </w:r>
           </w:p>
         </w:tc>
@@ -2138,6 +2584,36 @@
     </w:tbl>
     <w:p>
       <w:pPr>
+        <w:pStyle w:val="Heading1"/>
+        <w:spacing w:after="120" w:line="240" w:lineRule="auto"/>
+        <w:rPr>
+          <w:sz w:val="32"/>
+        </w:rPr>
+      </w:pPr>
+      <w:r>
+        <w:rPr>
+          <w:sz w:val="32"/>
+        </w:rPr>
+        <w:lastRenderedPageBreak/>
+        <w:t>The Analogue</w:t>
+      </w:r>
+      <w:r>
+        <w:rPr>
+          <w:sz w:val="32"/>
+        </w:rPr>
+        <w:t xml:space="preserve"> Design</w:t>
+      </w:r>
+    </w:p>
+    <w:p>
+      <w:pPr>
+        <w:pStyle w:val="Heading2"/>
+      </w:pPr>
+      <w:r>
+        <w:t xml:space="preserve">The Schematic </w:t>
+      </w:r>
+    </w:p>
+    <w:p>
+      <w:pPr>
         <w:spacing w:line="320" w:lineRule="exact"/>
         <w:jc w:val="both"/>
         <w:rPr>
@@ -2145,87 +2621,47 @@
           <w:szCs w:val="22"/>
         </w:rPr>
       </w:pPr>
+      <w:r>
+        <w:rPr>
+          <w:sz w:val="22"/>
+          <w:szCs w:val="22"/>
+        </w:rPr>
+        <w:t>Add your schematic design and make sure to indicate all the component values</w:t>
+      </w:r>
+      <w:r>
+        <w:rPr>
+          <w:sz w:val="22"/>
+          <w:szCs w:val="22"/>
+        </w:rPr>
+        <w:t>.</w:t>
+      </w:r>
+      <w:r>
+        <w:rPr>
+          <w:sz w:val="22"/>
+          <w:szCs w:val="22"/>
+        </w:rPr>
+        <w:t xml:space="preserve"> Someone should be able to use this schematic to build your circuit without having to talk to your team. </w:t>
+      </w:r>
+      <w:r>
+        <w:rPr>
+          <w:sz w:val="22"/>
+          <w:szCs w:val="22"/>
+        </w:rPr>
+        <w:t>I</w:t>
+      </w:r>
+      <w:r>
+        <w:rPr>
+          <w:sz w:val="22"/>
+          <w:szCs w:val="22"/>
+        </w:rPr>
+        <w:t>nclude a short paragraph detailing special features of the design.</w:t>
+      </w:r>
     </w:p>
     <w:p>
       <w:pPr>
-        <w:pStyle w:val="Heading1"/>
-        <w:spacing w:after="120" w:line="240" w:lineRule="auto"/>
-        <w:rPr>
-          <w:sz w:val="32"/>
-        </w:rPr>
-      </w:pPr>
-      <w:r>
-        <w:rPr>
-          <w:sz w:val="32"/>
-        </w:rPr>
-        <w:t>The Analogue</w:t>
-      </w:r>
-      <w:r>
-        <w:rPr>
-          <w:sz w:val="32"/>
-        </w:rPr>
-        <w:t xml:space="preserve"> Design</w:t>
-      </w:r>
-    </w:p>
-    <w:p>
-      <w:pPr>
         <w:pStyle w:val="Heading2"/>
       </w:pPr>
       <w:r>
-        <w:t xml:space="preserve">The Schematic </w:t>
-      </w:r>
-    </w:p>
-    <w:p>
-      <w:pPr>
-        <w:spacing w:line="320" w:lineRule="exact"/>
-        <w:jc w:val="both"/>
-        <w:rPr>
-          <w:sz w:val="22"/>
-          <w:szCs w:val="22"/>
-        </w:rPr>
-      </w:pPr>
-      <w:r>
-        <w:rPr>
-          <w:sz w:val="22"/>
-          <w:szCs w:val="22"/>
-        </w:rPr>
-        <w:t>Add your schematic design and make sure to indicate all the component values</w:t>
-      </w:r>
-      <w:r>
-        <w:rPr>
-          <w:sz w:val="22"/>
-          <w:szCs w:val="22"/>
-        </w:rPr>
-        <w:t>.</w:t>
-      </w:r>
-      <w:r>
-        <w:rPr>
-          <w:sz w:val="22"/>
-          <w:szCs w:val="22"/>
-        </w:rPr>
-        <w:t xml:space="preserve"> Someone should be able to use this schematic to build your circuit without having to talk to your team. </w:t>
-      </w:r>
-      <w:r>
-        <w:rPr>
-          <w:sz w:val="22"/>
-          <w:szCs w:val="22"/>
-        </w:rPr>
-        <w:t>I</w:t>
-      </w:r>
-      <w:r>
-        <w:rPr>
-          <w:sz w:val="22"/>
-          <w:szCs w:val="22"/>
-        </w:rPr>
-        <w:t>nclude a short paragraph detailing special features of the design.</w:t>
-      </w:r>
-    </w:p>
-    <w:p>
-      <w:pPr>
-        <w:pStyle w:val="Heading2"/>
-      </w:pPr>
-      <w:r>
-        <w:lastRenderedPageBreak/>
         <w:t xml:space="preserve">The PCB </w:t>
       </w:r>
     </w:p>
@@ -2509,6 +2945,7 @@
                 <w:szCs w:val="22"/>
               </w:rPr>
             </w:pPr>
+            <w:proofErr w:type="spellStart"/>
             <w:r>
               <w:rPr>
                 <w:b w:val="0"/>
@@ -2528,6 +2965,7 @@
               </w:rPr>
               <w:t>vs</w:t>
             </w:r>
+            <w:proofErr w:type="spellEnd"/>
             <w:r>
               <w:rPr>
                 <w:b w:val="0"/>
@@ -2575,6 +3013,7 @@
                 <w:szCs w:val="22"/>
               </w:rPr>
             </w:pPr>
+            <w:proofErr w:type="spellStart"/>
             <w:r>
               <w:rPr>
                 <w:b w:val="0"/>
@@ -2594,6 +3033,7 @@
               </w:rPr>
               <w:t>vs</w:t>
             </w:r>
+            <w:proofErr w:type="spellEnd"/>
             <w:r>
               <w:rPr>
                 <w:b w:val="0"/>
@@ -2620,7 +3060,17 @@
                 <w:sz w:val="22"/>
                 <w:szCs w:val="22"/>
               </w:rPr>
-              <w:t xml:space="preserve"> is 15.4 V</w:t>
+              <w:t xml:space="preserve"> is 15.4 </w:t>
+            </w:r>
+            <w:proofErr w:type="spellStart"/>
+            <w:r>
+              <w:rPr>
+                <w:b w:val="0"/>
+                <w:bCs w:val="0"/>
+                <w:sz w:val="22"/>
+                <w:szCs w:val="22"/>
+              </w:rPr>
+              <w:t>V</w:t>
             </w:r>
             <w:r>
               <w:rPr>
@@ -2632,6 +3082,7 @@
               </w:rPr>
               <w:t>rms</w:t>
             </w:r>
+            <w:proofErr w:type="spellEnd"/>
             <w:r>
               <w:rPr>
                 <w:b w:val="0"/>
@@ -2694,6 +3145,7 @@
                 <w:szCs w:val="22"/>
               </w:rPr>
             </w:pPr>
+            <w:proofErr w:type="spellStart"/>
             <w:r>
               <w:rPr>
                 <w:b w:val="0"/>
@@ -2713,6 +3165,7 @@
               </w:rPr>
               <w:t>vs</w:t>
             </w:r>
+            <w:proofErr w:type="spellEnd"/>
             <w:r>
               <w:rPr>
                 <w:b w:val="0"/>
@@ -2739,7 +3192,17 @@
                 <w:sz w:val="22"/>
                 <w:szCs w:val="22"/>
               </w:rPr>
-              <w:t xml:space="preserve"> is 12.6 V</w:t>
+              <w:t xml:space="preserve"> is 12.6 </w:t>
+            </w:r>
+            <w:proofErr w:type="spellStart"/>
+            <w:r>
+              <w:rPr>
+                <w:b w:val="0"/>
+                <w:bCs w:val="0"/>
+                <w:sz w:val="22"/>
+                <w:szCs w:val="22"/>
+              </w:rPr>
+              <w:t>V</w:t>
             </w:r>
             <w:r>
               <w:rPr>
@@ -2751,6 +3214,7 @@
               </w:rPr>
               <w:t>rms</w:t>
             </w:r>
+            <w:proofErr w:type="spellEnd"/>
           </w:p>
         </w:tc>
         <w:tc>
@@ -2803,6 +3267,7 @@
                 <w:szCs w:val="22"/>
               </w:rPr>
             </w:pPr>
+            <w:proofErr w:type="spellStart"/>
             <w:r>
               <w:rPr>
                 <w:b w:val="0"/>
@@ -2822,6 +3287,7 @@
               </w:rPr>
               <w:t>is</w:t>
             </w:r>
+            <w:proofErr w:type="spellEnd"/>
           </w:p>
         </w:tc>
         <w:tc>
@@ -3078,6 +3544,7 @@
                 <w:szCs w:val="22"/>
               </w:rPr>
             </w:pPr>
+            <w:proofErr w:type="spellStart"/>
             <w:r>
               <w:rPr>
                 <w:b w:val="0"/>
@@ -3097,6 +3564,7 @@
               </w:rPr>
               <w:t>vo</w:t>
             </w:r>
+            <w:proofErr w:type="spellEnd"/>
           </w:p>
         </w:tc>
         <w:tc>
@@ -3135,6 +3603,7 @@
                 <w:szCs w:val="22"/>
               </w:rPr>
             </w:pPr>
+            <w:proofErr w:type="spellStart"/>
             <w:r>
               <w:rPr>
                 <w:b w:val="0"/>
@@ -3154,6 +3623,7 @@
               </w:rPr>
               <w:t>vo</w:t>
             </w:r>
+            <w:proofErr w:type="spellEnd"/>
             <w:r>
               <w:rPr>
                 <w:b w:val="0"/>
@@ -3180,7 +3650,17 @@
                 <w:sz w:val="22"/>
                 <w:szCs w:val="22"/>
               </w:rPr>
-              <w:t xml:space="preserve"> is 15.4 V</w:t>
+              <w:t xml:space="preserve"> is 15.4 </w:t>
+            </w:r>
+            <w:proofErr w:type="spellStart"/>
+            <w:r>
+              <w:rPr>
+                <w:b w:val="0"/>
+                <w:bCs w:val="0"/>
+                <w:sz w:val="22"/>
+                <w:szCs w:val="22"/>
+              </w:rPr>
+              <w:t>V</w:t>
             </w:r>
             <w:r>
               <w:rPr>
@@ -3192,6 +3672,7 @@
               </w:rPr>
               <w:t>rms</w:t>
             </w:r>
+            <w:proofErr w:type="spellEnd"/>
             <w:r>
               <w:rPr>
                 <w:b w:val="0"/>
@@ -3254,6 +3735,7 @@
                 <w:szCs w:val="22"/>
               </w:rPr>
             </w:pPr>
+            <w:proofErr w:type="spellStart"/>
             <w:r>
               <w:rPr>
                 <w:b w:val="0"/>
@@ -3273,6 +3755,7 @@
               </w:rPr>
               <w:t>vo</w:t>
             </w:r>
+            <w:proofErr w:type="spellEnd"/>
             <w:r>
               <w:rPr>
                 <w:b w:val="0"/>
@@ -3299,7 +3782,17 @@
                 <w:sz w:val="22"/>
                 <w:szCs w:val="22"/>
               </w:rPr>
-              <w:t xml:space="preserve"> is 12.6 V</w:t>
+              <w:t xml:space="preserve"> is 12.6 </w:t>
+            </w:r>
+            <w:proofErr w:type="spellStart"/>
+            <w:r>
+              <w:rPr>
+                <w:b w:val="0"/>
+                <w:bCs w:val="0"/>
+                <w:sz w:val="22"/>
+                <w:szCs w:val="22"/>
+              </w:rPr>
+              <w:t>V</w:t>
             </w:r>
             <w:r>
               <w:rPr>
@@ -3311,6 +3804,7 @@
               </w:rPr>
               <w:t>rms</w:t>
             </w:r>
+            <w:proofErr w:type="spellEnd"/>
           </w:p>
         </w:tc>
         <w:tc>
@@ -3421,6 +3915,7 @@
                 <w:szCs w:val="22"/>
               </w:rPr>
             </w:pPr>
+            <w:proofErr w:type="spellStart"/>
             <w:r>
               <w:rPr>
                 <w:b w:val="0"/>
@@ -3440,6 +3935,7 @@
               </w:rPr>
               <w:t>io</w:t>
             </w:r>
+            <w:proofErr w:type="spellEnd"/>
             <w:r>
               <w:rPr>
                 <w:b w:val="0"/>
@@ -3528,6 +4024,7 @@
                 <w:szCs w:val="22"/>
               </w:rPr>
             </w:pPr>
+            <w:proofErr w:type="spellStart"/>
             <w:r>
               <w:rPr>
                 <w:b w:val="0"/>
@@ -3547,6 +4044,7 @@
               </w:rPr>
               <w:t>io</w:t>
             </w:r>
+            <w:proofErr w:type="spellEnd"/>
             <w:r>
               <w:rPr>
                 <w:b w:val="0"/>
@@ -3638,6 +4136,7 @@
                 <w:szCs w:val="22"/>
               </w:rPr>
             </w:pPr>
+            <w:proofErr w:type="spellStart"/>
             <w:r>
               <w:rPr>
                 <w:b w:val="0"/>
@@ -3657,6 +4156,7 @@
               </w:rPr>
               <w:t>vf</w:t>
             </w:r>
+            <w:proofErr w:type="spellEnd"/>
           </w:p>
         </w:tc>
         <w:tc>
@@ -3693,6 +4193,7 @@
                 <w:szCs w:val="22"/>
               </w:rPr>
             </w:pPr>
+            <w:proofErr w:type="spellStart"/>
             <w:r>
               <w:rPr>
                 <w:b w:val="0"/>
@@ -3712,6 +4213,7 @@
               </w:rPr>
               <w:t>vf</w:t>
             </w:r>
+            <w:proofErr w:type="spellEnd"/>
             <w:r>
               <w:rPr>
                 <w:b w:val="0"/>
@@ -3738,7 +4240,17 @@
                 <w:sz w:val="22"/>
                 <w:szCs w:val="22"/>
               </w:rPr>
-              <w:t xml:space="preserve"> is 15.4 V</w:t>
+              <w:t xml:space="preserve"> is 15.4 </w:t>
+            </w:r>
+            <w:proofErr w:type="spellStart"/>
+            <w:r>
+              <w:rPr>
+                <w:b w:val="0"/>
+                <w:bCs w:val="0"/>
+                <w:sz w:val="22"/>
+                <w:szCs w:val="22"/>
+              </w:rPr>
+              <w:t>V</w:t>
             </w:r>
             <w:r>
               <w:rPr>
@@ -3750,6 +4262,7 @@
               </w:rPr>
               <w:t>rms</w:t>
             </w:r>
+            <w:proofErr w:type="spellEnd"/>
             <w:r>
               <w:rPr>
                 <w:b w:val="0"/>
@@ -3810,6 +4323,7 @@
                 <w:szCs w:val="22"/>
               </w:rPr>
             </w:pPr>
+            <w:proofErr w:type="spellStart"/>
             <w:r>
               <w:rPr>
                 <w:b w:val="0"/>
@@ -3829,6 +4343,7 @@
               </w:rPr>
               <w:t>vf</w:t>
             </w:r>
+            <w:proofErr w:type="spellEnd"/>
             <w:r>
               <w:rPr>
                 <w:b w:val="0"/>
@@ -3855,7 +4370,17 @@
                 <w:sz w:val="22"/>
                 <w:szCs w:val="22"/>
               </w:rPr>
-              <w:t xml:space="preserve"> is 12.6 V</w:t>
+              <w:t xml:space="preserve"> is 12.6 </w:t>
+            </w:r>
+            <w:proofErr w:type="spellStart"/>
+            <w:r>
+              <w:rPr>
+                <w:b w:val="0"/>
+                <w:bCs w:val="0"/>
+                <w:sz w:val="22"/>
+                <w:szCs w:val="22"/>
+              </w:rPr>
+              <w:t>V</w:t>
             </w:r>
             <w:r>
               <w:rPr>
@@ -3867,6 +4392,7 @@
               </w:rPr>
               <w:t>rms</w:t>
             </w:r>
+            <w:proofErr w:type="spellEnd"/>
           </w:p>
         </w:tc>
         <w:tc>
@@ -3926,6 +4452,7 @@
                 <w:sz w:val="22"/>
                 <w:szCs w:val="22"/>
               </w:rPr>
+              <w:lastRenderedPageBreak/>
               <w:t>G</w:t>
             </w:r>
             <w:r>
@@ -3975,6 +4502,7 @@
                 <w:szCs w:val="22"/>
               </w:rPr>
             </w:pPr>
+            <w:proofErr w:type="spellStart"/>
             <w:r>
               <w:rPr>
                 <w:b w:val="0"/>
@@ -3994,6 +4522,7 @@
               </w:rPr>
               <w:t>if</w:t>
             </w:r>
+            <w:proofErr w:type="spellEnd"/>
             <w:r>
               <w:rPr>
                 <w:b w:val="0"/>
@@ -4082,6 +4611,7 @@
                 <w:szCs w:val="22"/>
               </w:rPr>
             </w:pPr>
+            <w:proofErr w:type="spellStart"/>
             <w:r>
               <w:rPr>
                 <w:b w:val="0"/>
@@ -4101,6 +4631,7 @@
               </w:rPr>
               <w:t>if</w:t>
             </w:r>
+            <w:proofErr w:type="spellEnd"/>
             <w:r>
               <w:rPr>
                 <w:b w:val="0"/>
@@ -4374,7 +4905,6 @@
         <w:rPr>
           <w:sz w:val="32"/>
         </w:rPr>
-        <w:lastRenderedPageBreak/>
         <w:t xml:space="preserve">The </w:t>
       </w:r>
       <w:r>
@@ -5373,6 +5903,7 @@
                 <w:sz w:val="22"/>
                 <w:szCs w:val="22"/>
               </w:rPr>
+              <w:lastRenderedPageBreak/>
               <w:t>Transmission mode</w:t>
             </w:r>
           </w:p>
@@ -5619,7 +6150,6 @@
                 <w:sz w:val="22"/>
                 <w:szCs w:val="22"/>
               </w:rPr>
-              <w:lastRenderedPageBreak/>
               <w:t>Number of data bits</w:t>
             </w:r>
           </w:p>
@@ -5987,21 +6517,13 @@
         <w:jc w:val="center"/>
       </w:pPr>
       <w:r>
-        <w:t>Table V</w:t>
+        <w:t>Table VI</w:t>
       </w:r>
       <w:r>
         <w:t>I</w:t>
       </w:r>
       <w:r>
-        <w:t>I</w:t>
-      </w:r>
-      <w:bookmarkStart w:id="0" w:name="_GoBack"/>
-      <w:bookmarkEnd w:id="0"/>
-      <w:r>
-        <w:t xml:space="preserve">: Peripheral </w:t>
-      </w:r>
-      <w:r>
-        <w:t>4</w:t>
+        <w:t>: Peripheral 4</w:t>
       </w:r>
     </w:p>
     <w:tbl>
@@ -6633,6 +7155,7 @@
           <w:sz w:val="22"/>
           <w:szCs w:val="22"/>
         </w:rPr>
+        <w:lastRenderedPageBreak/>
         <w:t>Validate timer(s) using oscilloscope capture of for example a pin toggle</w:t>
       </w:r>
     </w:p>
@@ -6737,7 +7260,6 @@
         <w:rPr>
           <w:sz w:val="32"/>
         </w:rPr>
-        <w:lastRenderedPageBreak/>
         <w:t>Performance of the Energy Monitor</w:t>
       </w:r>
     </w:p>
@@ -6787,7 +7309,23 @@
           <w:sz w:val="22"/>
           <w:szCs w:val="22"/>
         </w:rPr>
-        <w:t xml:space="preserve"> as obtained from LTspice/Proteus</w:t>
+        <w:t xml:space="preserve"> as obtained from </w:t>
+      </w:r>
+      <w:proofErr w:type="spellStart"/>
+      <w:r>
+        <w:rPr>
+          <w:sz w:val="22"/>
+          <w:szCs w:val="22"/>
+        </w:rPr>
+        <w:t>LTspice</w:t>
+      </w:r>
+      <w:proofErr w:type="spellEnd"/>
+      <w:r>
+        <w:rPr>
+          <w:sz w:val="22"/>
+          <w:szCs w:val="22"/>
+        </w:rPr>
+        <w:t>/Proteus</w:t>
       </w:r>
       <w:r>
         <w:rPr>
@@ -7027,8 +7565,18 @@
           <w:sz w:val="22"/>
           <w:szCs w:val="22"/>
         </w:rPr>
-        <w:t>D. J. Thrimawithana</w:t>
-      </w:r>
+        <w:t xml:space="preserve">D. J. </w:t>
+      </w:r>
+      <w:proofErr w:type="spellStart"/>
+      <w:r>
+        <w:rPr>
+          <w:rFonts w:ascii="Times New Roman" w:hAnsi="Times New Roman" w:cs="Times New Roman"/>
+          <w:sz w:val="22"/>
+          <w:szCs w:val="22"/>
+        </w:rPr>
+        <w:t>Thrimawithana</w:t>
+      </w:r>
+      <w:proofErr w:type="spellEnd"/>
       <w:r>
         <w:rPr>
           <w:rFonts w:ascii="Times New Roman" w:hAnsi="Times New Roman" w:cs="Times New Roman"/>
@@ -7430,7 +7978,7 @@
 </file>
 
 <file path=word/endnotes.xml><?xml version="1.0" encoding="utf-8"?>
-<w:endnotes xmlns:wpc="http://schemas.microsoft.com/office/word/2010/wordprocessingCanvas" xmlns:cx="http://schemas.microsoft.com/office/drawing/2014/chartex" xmlns:cx1="http://schemas.microsoft.com/office/drawing/2015/9/8/chartex" xmlns:cx2="http://schemas.microsoft.com/office/drawing/2015/10/21/chartex" xmlns:cx3="http://schemas.microsoft.com/office/drawing/2016/5/9/chartex" xmlns:cx4="http://schemas.microsoft.com/office/drawing/2016/5/10/chartex" xmlns:cx5="http://schemas.microsoft.com/office/drawing/2016/5/11/chartex" xmlns:cx6="http://schemas.microsoft.com/office/drawing/2016/5/12/chartex" xmlns:cx7="http://schemas.microsoft.com/office/drawing/2016/5/13/chartex" xmlns:cx8="http://schemas.microsoft.com/office/drawing/2016/5/14/chartex" xmlns:mc="http://schemas.openxmlformats.org/markup-compatibility/2006" xmlns:aink="http://schemas.microsoft.com/office/drawing/2016/ink" xmlns:am3d="http://schemas.microsoft.com/office/drawing/2017/model3d" xmlns:o="urn:schemas-microsoft-com:office:office" xmlns:r="http://schemas.openxmlformats.org/officeDocument/2006/relationships" xmlns:m="http://schemas.openxmlformats.org/officeDocument/2006/math" xmlns:v="urn:schemas-microsoft-com:vml" xmlns:wp14="http://schemas.microsoft.com/office/word/2010/wordprocessingDrawing" xmlns:wp="http://schemas.openxmlformats.org/drawingml/2006/wordprocessingDrawing" xmlns:w10="urn:schemas-microsoft-com:office:word" xmlns:w="http://schemas.openxmlformats.org/wordprocessingml/2006/main" xmlns:w14="http://schemas.microsoft.com/office/word/2010/wordml" xmlns:w15="http://schemas.microsoft.com/office/word/2012/wordml" xmlns:w16cid="http://schemas.microsoft.com/office/word/2016/wordml/cid" xmlns:w16se="http://schemas.microsoft.com/office/word/2015/wordml/symex" xmlns:wpg="http://schemas.microsoft.com/office/word/2010/wordprocessingGroup" xmlns:wpi="http://schemas.microsoft.com/office/word/2010/wordprocessingInk" xmlns:wne="http://schemas.microsoft.com/office/word/2006/wordml" xmlns:wps="http://schemas.microsoft.com/office/word/2010/wordprocessingShape" mc:Ignorable="w14 w15 w16se w16cid wp14">
+<w:endnotes xmlns:wpc="http://schemas.microsoft.com/office/word/2010/wordprocessingCanvas" xmlns:cx="http://schemas.microsoft.com/office/drawing/2014/chartex" xmlns:cx1="http://schemas.microsoft.com/office/drawing/2015/9/8/chartex" xmlns:cx2="http://schemas.microsoft.com/office/drawing/2015/10/21/chartex" xmlns:cx3="http://schemas.microsoft.com/office/drawing/2016/5/9/chartex" xmlns:cx4="http://schemas.microsoft.com/office/drawing/2016/5/10/chartex" xmlns:cx5="http://schemas.microsoft.com/office/drawing/2016/5/11/chartex" xmlns:cx6="http://schemas.microsoft.com/office/drawing/2016/5/12/chartex" xmlns:cx7="http://schemas.microsoft.com/office/drawing/2016/5/13/chartex" xmlns:cx8="http://schemas.microsoft.com/office/drawing/2016/5/14/chartex" xmlns:mc="http://schemas.openxmlformats.org/markup-compatibility/2006" xmlns:aink="http://schemas.microsoft.com/office/drawing/2016/ink" xmlns:am3d="http://schemas.microsoft.com/office/drawing/2017/model3d" xmlns:o="urn:schemas-microsoft-com:office:office" xmlns:r="http://schemas.openxmlformats.org/officeDocument/2006/relationships" xmlns:m="http://schemas.openxmlformats.org/officeDocument/2006/math" xmlns:v="urn:schemas-microsoft-com:vml" xmlns:wp14="http://schemas.microsoft.com/office/word/2010/wordprocessingDrawing" xmlns:wp="http://schemas.openxmlformats.org/drawingml/2006/wordprocessingDrawing" xmlns:w10="urn:schemas-microsoft-com:office:word" xmlns:w="http://schemas.openxmlformats.org/wordprocessingml/2006/main" xmlns:w14="http://schemas.microsoft.com/office/word/2010/wordml" xmlns:w15="http://schemas.microsoft.com/office/word/2012/wordml" xmlns:w16cex="http://schemas.microsoft.com/office/word/2018/wordml/cex" xmlns:w16cid="http://schemas.microsoft.com/office/word/2016/wordml/cid" xmlns:w16="http://schemas.microsoft.com/office/word/2018/wordml" xmlns:w16se="http://schemas.microsoft.com/office/word/2015/wordml/symex" xmlns:wpg="http://schemas.microsoft.com/office/word/2010/wordprocessingGroup" xmlns:wpi="http://schemas.microsoft.com/office/word/2010/wordprocessingInk" xmlns:wne="http://schemas.microsoft.com/office/word/2006/wordml" xmlns:wps="http://schemas.microsoft.com/office/word/2010/wordprocessingShape" mc:Ignorable="w14 w15 w16se w16cid w16 w16cex wp14">
   <w:endnote w:type="separator" w:id="-1">
     <w:p>
       <w:r>
@@ -7451,7 +7999,7 @@
 </file>
 
 <file path=word/footer1.xml><?xml version="1.0" encoding="utf-8"?>
-<w:ftr xmlns:wpc="http://schemas.microsoft.com/office/word/2010/wordprocessingCanvas" xmlns:cx="http://schemas.microsoft.com/office/drawing/2014/chartex" xmlns:cx1="http://schemas.microsoft.com/office/drawing/2015/9/8/chartex" xmlns:cx2="http://schemas.microsoft.com/office/drawing/2015/10/21/chartex" xmlns:cx3="http://schemas.microsoft.com/office/drawing/2016/5/9/chartex" xmlns:cx4="http://schemas.microsoft.com/office/drawing/2016/5/10/chartex" xmlns:cx5="http://schemas.microsoft.com/office/drawing/2016/5/11/chartex" xmlns:cx6="http://schemas.microsoft.com/office/drawing/2016/5/12/chartex" xmlns:cx7="http://schemas.microsoft.com/office/drawing/2016/5/13/chartex" xmlns:cx8="http://schemas.microsoft.com/office/drawing/2016/5/14/chartex" xmlns:mc="http://schemas.openxmlformats.org/markup-compatibility/2006" xmlns:aink="http://schemas.microsoft.com/office/drawing/2016/ink" xmlns:am3d="http://schemas.microsoft.com/office/drawing/2017/model3d" xmlns:o="urn:schemas-microsoft-com:office:office" xmlns:r="http://schemas.openxmlformats.org/officeDocument/2006/relationships" xmlns:m="http://schemas.openxmlformats.org/officeDocument/2006/math" xmlns:v="urn:schemas-microsoft-com:vml" xmlns:wp14="http://schemas.microsoft.com/office/word/2010/wordprocessingDrawing" xmlns:wp="http://schemas.openxmlformats.org/drawingml/2006/wordprocessingDrawing" xmlns:w10="urn:schemas-microsoft-com:office:word" xmlns:w="http://schemas.openxmlformats.org/wordprocessingml/2006/main" xmlns:w14="http://schemas.microsoft.com/office/word/2010/wordml" xmlns:w15="http://schemas.microsoft.com/office/word/2012/wordml" xmlns:w16cid="http://schemas.microsoft.com/office/word/2016/wordml/cid" xmlns:w16se="http://schemas.microsoft.com/office/word/2015/wordml/symex" xmlns:wpg="http://schemas.microsoft.com/office/word/2010/wordprocessingGroup" xmlns:wpi="http://schemas.microsoft.com/office/word/2010/wordprocessingInk" xmlns:wne="http://schemas.microsoft.com/office/word/2006/wordml" xmlns:wps="http://schemas.microsoft.com/office/word/2010/wordprocessingShape" mc:Ignorable="w14 w15 w16se w16cid wp14">
+<w:ftr xmlns:wpc="http://schemas.microsoft.com/office/word/2010/wordprocessingCanvas" xmlns:cx="http://schemas.microsoft.com/office/drawing/2014/chartex" xmlns:cx1="http://schemas.microsoft.com/office/drawing/2015/9/8/chartex" xmlns:cx2="http://schemas.microsoft.com/office/drawing/2015/10/21/chartex" xmlns:cx3="http://schemas.microsoft.com/office/drawing/2016/5/9/chartex" xmlns:cx4="http://schemas.microsoft.com/office/drawing/2016/5/10/chartex" xmlns:cx5="http://schemas.microsoft.com/office/drawing/2016/5/11/chartex" xmlns:cx6="http://schemas.microsoft.com/office/drawing/2016/5/12/chartex" xmlns:cx7="http://schemas.microsoft.com/office/drawing/2016/5/13/chartex" xmlns:cx8="http://schemas.microsoft.com/office/drawing/2016/5/14/chartex" xmlns:mc="http://schemas.openxmlformats.org/markup-compatibility/2006" xmlns:aink="http://schemas.microsoft.com/office/drawing/2016/ink" xmlns:am3d="http://schemas.microsoft.com/office/drawing/2017/model3d" xmlns:o="urn:schemas-microsoft-com:office:office" xmlns:r="http://schemas.openxmlformats.org/officeDocument/2006/relationships" xmlns:m="http://schemas.openxmlformats.org/officeDocument/2006/math" xmlns:v="urn:schemas-microsoft-com:vml" xmlns:wp14="http://schemas.microsoft.com/office/word/2010/wordprocessingDrawing" xmlns:wp="http://schemas.openxmlformats.org/drawingml/2006/wordprocessingDrawing" xmlns:w10="urn:schemas-microsoft-com:office:word" xmlns:w="http://schemas.openxmlformats.org/wordprocessingml/2006/main" xmlns:w14="http://schemas.microsoft.com/office/word/2010/wordml" xmlns:w15="http://schemas.microsoft.com/office/word/2012/wordml" xmlns:w16cex="http://schemas.microsoft.com/office/word/2018/wordml/cex" xmlns:w16cid="http://schemas.microsoft.com/office/word/2016/wordml/cid" xmlns:w16="http://schemas.microsoft.com/office/word/2018/wordml" xmlns:w16se="http://schemas.microsoft.com/office/word/2015/wordml/symex" xmlns:wpg="http://schemas.microsoft.com/office/word/2010/wordprocessingGroup" xmlns:wpi="http://schemas.microsoft.com/office/word/2010/wordprocessingInk" xmlns:wne="http://schemas.microsoft.com/office/word/2006/wordml" xmlns:wps="http://schemas.microsoft.com/office/word/2010/wordprocessingShape" mc:Ignorable="w14 w15 w16se w16cid w16 w16cex wp14">
   <w:p>
     <w:pPr>
       <w:pStyle w:val="Footer"/>
@@ -7524,7 +8072,7 @@
 </file>
 
 <file path=word/footer2.xml><?xml version="1.0" encoding="utf-8"?>
-<w:ftr xmlns:wpc="http://schemas.microsoft.com/office/word/2010/wordprocessingCanvas" xmlns:cx="http://schemas.microsoft.com/office/drawing/2014/chartex" xmlns:cx1="http://schemas.microsoft.com/office/drawing/2015/9/8/chartex" xmlns:cx2="http://schemas.microsoft.com/office/drawing/2015/10/21/chartex" xmlns:cx3="http://schemas.microsoft.com/office/drawing/2016/5/9/chartex" xmlns:cx4="http://schemas.microsoft.com/office/drawing/2016/5/10/chartex" xmlns:cx5="http://schemas.microsoft.com/office/drawing/2016/5/11/chartex" xmlns:cx6="http://schemas.microsoft.com/office/drawing/2016/5/12/chartex" xmlns:cx7="http://schemas.microsoft.com/office/drawing/2016/5/13/chartex" xmlns:cx8="http://schemas.microsoft.com/office/drawing/2016/5/14/chartex" xmlns:mc="http://schemas.openxmlformats.org/markup-compatibility/2006" xmlns:aink="http://schemas.microsoft.com/office/drawing/2016/ink" xmlns:am3d="http://schemas.microsoft.com/office/drawing/2017/model3d" xmlns:o="urn:schemas-microsoft-com:office:office" xmlns:r="http://schemas.openxmlformats.org/officeDocument/2006/relationships" xmlns:m="http://schemas.openxmlformats.org/officeDocument/2006/math" xmlns:v="urn:schemas-microsoft-com:vml" xmlns:wp14="http://schemas.microsoft.com/office/word/2010/wordprocessingDrawing" xmlns:wp="http://schemas.openxmlformats.org/drawingml/2006/wordprocessingDrawing" xmlns:w10="urn:schemas-microsoft-com:office:word" xmlns:w="http://schemas.openxmlformats.org/wordprocessingml/2006/main" xmlns:w14="http://schemas.microsoft.com/office/word/2010/wordml" xmlns:w15="http://schemas.microsoft.com/office/word/2012/wordml" xmlns:w16cid="http://schemas.microsoft.com/office/word/2016/wordml/cid" xmlns:w16se="http://schemas.microsoft.com/office/word/2015/wordml/symex" xmlns:wpg="http://schemas.microsoft.com/office/word/2010/wordprocessingGroup" xmlns:wpi="http://schemas.microsoft.com/office/word/2010/wordprocessingInk" xmlns:wne="http://schemas.microsoft.com/office/word/2006/wordml" xmlns:wps="http://schemas.microsoft.com/office/word/2010/wordprocessingShape" mc:Ignorable="w14 w15 w16se w16cid wp14">
+<w:ftr xmlns:wpc="http://schemas.microsoft.com/office/word/2010/wordprocessingCanvas" xmlns:cx="http://schemas.microsoft.com/office/drawing/2014/chartex" xmlns:cx1="http://schemas.microsoft.com/office/drawing/2015/9/8/chartex" xmlns:cx2="http://schemas.microsoft.com/office/drawing/2015/10/21/chartex" xmlns:cx3="http://schemas.microsoft.com/office/drawing/2016/5/9/chartex" xmlns:cx4="http://schemas.microsoft.com/office/drawing/2016/5/10/chartex" xmlns:cx5="http://schemas.microsoft.com/office/drawing/2016/5/11/chartex" xmlns:cx6="http://schemas.microsoft.com/office/drawing/2016/5/12/chartex" xmlns:cx7="http://schemas.microsoft.com/office/drawing/2016/5/13/chartex" xmlns:cx8="http://schemas.microsoft.com/office/drawing/2016/5/14/chartex" xmlns:mc="http://schemas.openxmlformats.org/markup-compatibility/2006" xmlns:aink="http://schemas.microsoft.com/office/drawing/2016/ink" xmlns:am3d="http://schemas.microsoft.com/office/drawing/2017/model3d" xmlns:o="urn:schemas-microsoft-com:office:office" xmlns:r="http://schemas.openxmlformats.org/officeDocument/2006/relationships" xmlns:m="http://schemas.openxmlformats.org/officeDocument/2006/math" xmlns:v="urn:schemas-microsoft-com:vml" xmlns:wp14="http://schemas.microsoft.com/office/word/2010/wordprocessingDrawing" xmlns:wp="http://schemas.openxmlformats.org/drawingml/2006/wordprocessingDrawing" xmlns:w10="urn:schemas-microsoft-com:office:word" xmlns:w="http://schemas.openxmlformats.org/wordprocessingml/2006/main" xmlns:w14="http://schemas.microsoft.com/office/word/2010/wordml" xmlns:w15="http://schemas.microsoft.com/office/word/2012/wordml" xmlns:w16cex="http://schemas.microsoft.com/office/word/2018/wordml/cex" xmlns:w16cid="http://schemas.microsoft.com/office/word/2016/wordml/cid" xmlns:w16="http://schemas.microsoft.com/office/word/2018/wordml" xmlns:w16se="http://schemas.microsoft.com/office/word/2015/wordml/symex" xmlns:wpg="http://schemas.microsoft.com/office/word/2010/wordprocessingGroup" xmlns:wpi="http://schemas.microsoft.com/office/word/2010/wordprocessingInk" xmlns:wne="http://schemas.microsoft.com/office/word/2006/wordml" xmlns:wps="http://schemas.microsoft.com/office/word/2010/wordprocessingShape" mc:Ignorable="w14 w15 w16se w16cid w16 w16cex wp14">
   <w:p>
     <w:pPr>
       <w:pStyle w:val="Footer"/>
@@ -7588,7 +8136,7 @@
 </file>
 
 <file path=word/footer3.xml><?xml version="1.0" encoding="utf-8"?>
-<w:ftr xmlns:wpc="http://schemas.microsoft.com/office/word/2010/wordprocessingCanvas" xmlns:cx="http://schemas.microsoft.com/office/drawing/2014/chartex" xmlns:cx1="http://schemas.microsoft.com/office/drawing/2015/9/8/chartex" xmlns:cx2="http://schemas.microsoft.com/office/drawing/2015/10/21/chartex" xmlns:cx3="http://schemas.microsoft.com/office/drawing/2016/5/9/chartex" xmlns:cx4="http://schemas.microsoft.com/office/drawing/2016/5/10/chartex" xmlns:cx5="http://schemas.microsoft.com/office/drawing/2016/5/11/chartex" xmlns:cx6="http://schemas.microsoft.com/office/drawing/2016/5/12/chartex" xmlns:cx7="http://schemas.microsoft.com/office/drawing/2016/5/13/chartex" xmlns:cx8="http://schemas.microsoft.com/office/drawing/2016/5/14/chartex" xmlns:mc="http://schemas.openxmlformats.org/markup-compatibility/2006" xmlns:aink="http://schemas.microsoft.com/office/drawing/2016/ink" xmlns:am3d="http://schemas.microsoft.com/office/drawing/2017/model3d" xmlns:o="urn:schemas-microsoft-com:office:office" xmlns:r="http://schemas.openxmlformats.org/officeDocument/2006/relationships" xmlns:m="http://schemas.openxmlformats.org/officeDocument/2006/math" xmlns:v="urn:schemas-microsoft-com:vml" xmlns:wp14="http://schemas.microsoft.com/office/word/2010/wordprocessingDrawing" xmlns:wp="http://schemas.openxmlformats.org/drawingml/2006/wordprocessingDrawing" xmlns:w10="urn:schemas-microsoft-com:office:word" xmlns:w="http://schemas.openxmlformats.org/wordprocessingml/2006/main" xmlns:w14="http://schemas.microsoft.com/office/word/2010/wordml" xmlns:w15="http://schemas.microsoft.com/office/word/2012/wordml" xmlns:w16cid="http://schemas.microsoft.com/office/word/2016/wordml/cid" xmlns:w16se="http://schemas.microsoft.com/office/word/2015/wordml/symex" xmlns:wpg="http://schemas.microsoft.com/office/word/2010/wordprocessingGroup" xmlns:wpi="http://schemas.microsoft.com/office/word/2010/wordprocessingInk" xmlns:wne="http://schemas.microsoft.com/office/word/2006/wordml" xmlns:wps="http://schemas.microsoft.com/office/word/2010/wordprocessingShape" mc:Ignorable="w14 w15 w16se w16cid wp14">
+<w:ftr xmlns:wpc="http://schemas.microsoft.com/office/word/2010/wordprocessingCanvas" xmlns:cx="http://schemas.microsoft.com/office/drawing/2014/chartex" xmlns:cx1="http://schemas.microsoft.com/office/drawing/2015/9/8/chartex" xmlns:cx2="http://schemas.microsoft.com/office/drawing/2015/10/21/chartex" xmlns:cx3="http://schemas.microsoft.com/office/drawing/2016/5/9/chartex" xmlns:cx4="http://schemas.microsoft.com/office/drawing/2016/5/10/chartex" xmlns:cx5="http://schemas.microsoft.com/office/drawing/2016/5/11/chartex" xmlns:cx6="http://schemas.microsoft.com/office/drawing/2016/5/12/chartex" xmlns:cx7="http://schemas.microsoft.com/office/drawing/2016/5/13/chartex" xmlns:cx8="http://schemas.microsoft.com/office/drawing/2016/5/14/chartex" xmlns:mc="http://schemas.openxmlformats.org/markup-compatibility/2006" xmlns:aink="http://schemas.microsoft.com/office/drawing/2016/ink" xmlns:am3d="http://schemas.microsoft.com/office/drawing/2017/model3d" xmlns:o="urn:schemas-microsoft-com:office:office" xmlns:r="http://schemas.openxmlformats.org/officeDocument/2006/relationships" xmlns:m="http://schemas.openxmlformats.org/officeDocument/2006/math" xmlns:v="urn:schemas-microsoft-com:vml" xmlns:wp14="http://schemas.microsoft.com/office/word/2010/wordprocessingDrawing" xmlns:wp="http://schemas.openxmlformats.org/drawingml/2006/wordprocessingDrawing" xmlns:w10="urn:schemas-microsoft-com:office:word" xmlns:w="http://schemas.openxmlformats.org/wordprocessingml/2006/main" xmlns:w14="http://schemas.microsoft.com/office/word/2010/wordml" xmlns:w15="http://schemas.microsoft.com/office/word/2012/wordml" xmlns:w16cex="http://schemas.microsoft.com/office/word/2018/wordml/cex" xmlns:w16cid="http://schemas.microsoft.com/office/word/2016/wordml/cid" xmlns:w16="http://schemas.microsoft.com/office/word/2018/wordml" xmlns:w16se="http://schemas.microsoft.com/office/word/2015/wordml/symex" xmlns:wpg="http://schemas.microsoft.com/office/word/2010/wordprocessingGroup" xmlns:wpi="http://schemas.microsoft.com/office/word/2010/wordprocessingInk" xmlns:wne="http://schemas.microsoft.com/office/word/2006/wordml" xmlns:wps="http://schemas.microsoft.com/office/word/2010/wordprocessingShape" mc:Ignorable="w14 w15 w16se w16cid w16 w16cex wp14">
   <w:p>
     <w:pPr>
       <w:pStyle w:val="Footer"/>
@@ -7652,7 +8200,7 @@
 </file>
 
 <file path=word/footer4.xml><?xml version="1.0" encoding="utf-8"?>
-<w:ftr xmlns:wpc="http://schemas.microsoft.com/office/word/2010/wordprocessingCanvas" xmlns:cx="http://schemas.microsoft.com/office/drawing/2014/chartex" xmlns:cx1="http://schemas.microsoft.com/office/drawing/2015/9/8/chartex" xmlns:cx2="http://schemas.microsoft.com/office/drawing/2015/10/21/chartex" xmlns:cx3="http://schemas.microsoft.com/office/drawing/2016/5/9/chartex" xmlns:cx4="http://schemas.microsoft.com/office/drawing/2016/5/10/chartex" xmlns:cx5="http://schemas.microsoft.com/office/drawing/2016/5/11/chartex" xmlns:cx6="http://schemas.microsoft.com/office/drawing/2016/5/12/chartex" xmlns:cx7="http://schemas.microsoft.com/office/drawing/2016/5/13/chartex" xmlns:cx8="http://schemas.microsoft.com/office/drawing/2016/5/14/chartex" xmlns:mc="http://schemas.openxmlformats.org/markup-compatibility/2006" xmlns:aink="http://schemas.microsoft.com/office/drawing/2016/ink" xmlns:am3d="http://schemas.microsoft.com/office/drawing/2017/model3d" xmlns:o="urn:schemas-microsoft-com:office:office" xmlns:r="http://schemas.openxmlformats.org/officeDocument/2006/relationships" xmlns:m="http://schemas.openxmlformats.org/officeDocument/2006/math" xmlns:v="urn:schemas-microsoft-com:vml" xmlns:wp14="http://schemas.microsoft.com/office/word/2010/wordprocessingDrawing" xmlns:wp="http://schemas.openxmlformats.org/drawingml/2006/wordprocessingDrawing" xmlns:w10="urn:schemas-microsoft-com:office:word" xmlns:w="http://schemas.openxmlformats.org/wordprocessingml/2006/main" xmlns:w14="http://schemas.microsoft.com/office/word/2010/wordml" xmlns:w15="http://schemas.microsoft.com/office/word/2012/wordml" xmlns:w16cid="http://schemas.microsoft.com/office/word/2016/wordml/cid" xmlns:w16se="http://schemas.microsoft.com/office/word/2015/wordml/symex" xmlns:wpg="http://schemas.microsoft.com/office/word/2010/wordprocessingGroup" xmlns:wpi="http://schemas.microsoft.com/office/word/2010/wordprocessingInk" xmlns:wne="http://schemas.microsoft.com/office/word/2006/wordml" xmlns:wps="http://schemas.microsoft.com/office/word/2010/wordprocessingShape" mc:Ignorable="w14 w15 w16se w16cid wp14">
+<w:ftr xmlns:wpc="http://schemas.microsoft.com/office/word/2010/wordprocessingCanvas" xmlns:cx="http://schemas.microsoft.com/office/drawing/2014/chartex" xmlns:cx1="http://schemas.microsoft.com/office/drawing/2015/9/8/chartex" xmlns:cx2="http://schemas.microsoft.com/office/drawing/2015/10/21/chartex" xmlns:cx3="http://schemas.microsoft.com/office/drawing/2016/5/9/chartex" xmlns:cx4="http://schemas.microsoft.com/office/drawing/2016/5/10/chartex" xmlns:cx5="http://schemas.microsoft.com/office/drawing/2016/5/11/chartex" xmlns:cx6="http://schemas.microsoft.com/office/drawing/2016/5/12/chartex" xmlns:cx7="http://schemas.microsoft.com/office/drawing/2016/5/13/chartex" xmlns:cx8="http://schemas.microsoft.com/office/drawing/2016/5/14/chartex" xmlns:mc="http://schemas.openxmlformats.org/markup-compatibility/2006" xmlns:aink="http://schemas.microsoft.com/office/drawing/2016/ink" xmlns:am3d="http://schemas.microsoft.com/office/drawing/2017/model3d" xmlns:o="urn:schemas-microsoft-com:office:office" xmlns:r="http://schemas.openxmlformats.org/officeDocument/2006/relationships" xmlns:m="http://schemas.openxmlformats.org/officeDocument/2006/math" xmlns:v="urn:schemas-microsoft-com:vml" xmlns:wp14="http://schemas.microsoft.com/office/word/2010/wordprocessingDrawing" xmlns:wp="http://schemas.openxmlformats.org/drawingml/2006/wordprocessingDrawing" xmlns:w10="urn:schemas-microsoft-com:office:word" xmlns:w="http://schemas.openxmlformats.org/wordprocessingml/2006/main" xmlns:w14="http://schemas.microsoft.com/office/word/2010/wordml" xmlns:w15="http://schemas.microsoft.com/office/word/2012/wordml" xmlns:w16cex="http://schemas.microsoft.com/office/word/2018/wordml/cex" xmlns:w16cid="http://schemas.microsoft.com/office/word/2016/wordml/cid" xmlns:w16="http://schemas.microsoft.com/office/word/2018/wordml" xmlns:w16se="http://schemas.microsoft.com/office/word/2015/wordml/symex" xmlns:wpg="http://schemas.microsoft.com/office/word/2010/wordprocessingGroup" xmlns:wpi="http://schemas.microsoft.com/office/word/2010/wordprocessingInk" xmlns:wne="http://schemas.microsoft.com/office/word/2006/wordml" xmlns:wps="http://schemas.microsoft.com/office/word/2010/wordprocessingShape" mc:Ignorable="w14 w15 w16se w16cid w16 w16cex wp14">
   <w:p>
     <w:pPr>
       <w:pStyle w:val="Footer"/>
@@ -7670,7 +8218,7 @@
 </file>
 
 <file path=word/footer5.xml><?xml version="1.0" encoding="utf-8"?>
-<w:ftr xmlns:wpc="http://schemas.microsoft.com/office/word/2010/wordprocessingCanvas" xmlns:cx="http://schemas.microsoft.com/office/drawing/2014/chartex" xmlns:cx1="http://schemas.microsoft.com/office/drawing/2015/9/8/chartex" xmlns:cx2="http://schemas.microsoft.com/office/drawing/2015/10/21/chartex" xmlns:cx3="http://schemas.microsoft.com/office/drawing/2016/5/9/chartex" xmlns:cx4="http://schemas.microsoft.com/office/drawing/2016/5/10/chartex" xmlns:cx5="http://schemas.microsoft.com/office/drawing/2016/5/11/chartex" xmlns:cx6="http://schemas.microsoft.com/office/drawing/2016/5/12/chartex" xmlns:cx7="http://schemas.microsoft.com/office/drawing/2016/5/13/chartex" xmlns:cx8="http://schemas.microsoft.com/office/drawing/2016/5/14/chartex" xmlns:mc="http://schemas.openxmlformats.org/markup-compatibility/2006" xmlns:aink="http://schemas.microsoft.com/office/drawing/2016/ink" xmlns:am3d="http://schemas.microsoft.com/office/drawing/2017/model3d" xmlns:o="urn:schemas-microsoft-com:office:office" xmlns:r="http://schemas.openxmlformats.org/officeDocument/2006/relationships" xmlns:m="http://schemas.openxmlformats.org/officeDocument/2006/math" xmlns:v="urn:schemas-microsoft-com:vml" xmlns:wp14="http://schemas.microsoft.com/office/word/2010/wordprocessingDrawing" xmlns:wp="http://schemas.openxmlformats.org/drawingml/2006/wordprocessingDrawing" xmlns:w10="urn:schemas-microsoft-com:office:word" xmlns:w="http://schemas.openxmlformats.org/wordprocessingml/2006/main" xmlns:w14="http://schemas.microsoft.com/office/word/2010/wordml" xmlns:w15="http://schemas.microsoft.com/office/word/2012/wordml" xmlns:w16cid="http://schemas.microsoft.com/office/word/2016/wordml/cid" xmlns:w16se="http://schemas.microsoft.com/office/word/2015/wordml/symex" xmlns:wpg="http://schemas.microsoft.com/office/word/2010/wordprocessingGroup" xmlns:wpi="http://schemas.microsoft.com/office/word/2010/wordprocessingInk" xmlns:wne="http://schemas.microsoft.com/office/word/2006/wordml" xmlns:wps="http://schemas.microsoft.com/office/word/2010/wordprocessingShape" mc:Ignorable="w14 w15 w16se w16cid wp14">
+<w:ftr xmlns:wpc="http://schemas.microsoft.com/office/word/2010/wordprocessingCanvas" xmlns:cx="http://schemas.microsoft.com/office/drawing/2014/chartex" xmlns:cx1="http://schemas.microsoft.com/office/drawing/2015/9/8/chartex" xmlns:cx2="http://schemas.microsoft.com/office/drawing/2015/10/21/chartex" xmlns:cx3="http://schemas.microsoft.com/office/drawing/2016/5/9/chartex" xmlns:cx4="http://schemas.microsoft.com/office/drawing/2016/5/10/chartex" xmlns:cx5="http://schemas.microsoft.com/office/drawing/2016/5/11/chartex" xmlns:cx6="http://schemas.microsoft.com/office/drawing/2016/5/12/chartex" xmlns:cx7="http://schemas.microsoft.com/office/drawing/2016/5/13/chartex" xmlns:cx8="http://schemas.microsoft.com/office/drawing/2016/5/14/chartex" xmlns:mc="http://schemas.openxmlformats.org/markup-compatibility/2006" xmlns:aink="http://schemas.microsoft.com/office/drawing/2016/ink" xmlns:am3d="http://schemas.microsoft.com/office/drawing/2017/model3d" xmlns:o="urn:schemas-microsoft-com:office:office" xmlns:r="http://schemas.openxmlformats.org/officeDocument/2006/relationships" xmlns:m="http://schemas.openxmlformats.org/officeDocument/2006/math" xmlns:v="urn:schemas-microsoft-com:vml" xmlns:wp14="http://schemas.microsoft.com/office/word/2010/wordprocessingDrawing" xmlns:wp="http://schemas.openxmlformats.org/drawingml/2006/wordprocessingDrawing" xmlns:w10="urn:schemas-microsoft-com:office:word" xmlns:w="http://schemas.openxmlformats.org/wordprocessingml/2006/main" xmlns:w14="http://schemas.microsoft.com/office/word/2010/wordml" xmlns:w15="http://schemas.microsoft.com/office/word/2012/wordml" xmlns:w16cex="http://schemas.microsoft.com/office/word/2018/wordml/cex" xmlns:w16cid="http://schemas.microsoft.com/office/word/2016/wordml/cid" xmlns:w16="http://schemas.microsoft.com/office/word/2018/wordml" xmlns:w16se="http://schemas.microsoft.com/office/word/2015/wordml/symex" xmlns:wpg="http://schemas.microsoft.com/office/word/2010/wordprocessingGroup" xmlns:wpi="http://schemas.microsoft.com/office/word/2010/wordprocessingInk" xmlns:wne="http://schemas.microsoft.com/office/word/2006/wordml" xmlns:wps="http://schemas.microsoft.com/office/word/2010/wordprocessingShape" mc:Ignorable="w14 w15 w16se w16cid w16 w16cex wp14">
   <w:p>
     <w:pPr>
       <w:pStyle w:val="Footer"/>
@@ -7680,7 +8228,7 @@
 </file>
 
 <file path=word/footnotes.xml><?xml version="1.0" encoding="utf-8"?>
-<w:footnotes xmlns:wpc="http://schemas.microsoft.com/office/word/2010/wordprocessingCanvas" xmlns:cx="http://schemas.microsoft.com/office/drawing/2014/chartex" xmlns:cx1="http://schemas.microsoft.com/office/drawing/2015/9/8/chartex" xmlns:cx2="http://schemas.microsoft.com/office/drawing/2015/10/21/chartex" xmlns:cx3="http://schemas.microsoft.com/office/drawing/2016/5/9/chartex" xmlns:cx4="http://schemas.microsoft.com/office/drawing/2016/5/10/chartex" xmlns:cx5="http://schemas.microsoft.com/office/drawing/2016/5/11/chartex" xmlns:cx6="http://schemas.microsoft.com/office/drawing/2016/5/12/chartex" xmlns:cx7="http://schemas.microsoft.com/office/drawing/2016/5/13/chartex" xmlns:cx8="http://schemas.microsoft.com/office/drawing/2016/5/14/chartex" xmlns:mc="http://schemas.openxmlformats.org/markup-compatibility/2006" xmlns:aink="http://schemas.microsoft.com/office/drawing/2016/ink" xmlns:am3d="http://schemas.microsoft.com/office/drawing/2017/model3d" xmlns:o="urn:schemas-microsoft-com:office:office" xmlns:r="http://schemas.openxmlformats.org/officeDocument/2006/relationships" xmlns:m="http://schemas.openxmlformats.org/officeDocument/2006/math" xmlns:v="urn:schemas-microsoft-com:vml" xmlns:wp14="http://schemas.microsoft.com/office/word/2010/wordprocessingDrawing" xmlns:wp="http://schemas.openxmlformats.org/drawingml/2006/wordprocessingDrawing" xmlns:w10="urn:schemas-microsoft-com:office:word" xmlns:w="http://schemas.openxmlformats.org/wordprocessingml/2006/main" xmlns:w14="http://schemas.microsoft.com/office/word/2010/wordml" xmlns:w15="http://schemas.microsoft.com/office/word/2012/wordml" xmlns:w16cid="http://schemas.microsoft.com/office/word/2016/wordml/cid" xmlns:w16se="http://schemas.microsoft.com/office/word/2015/wordml/symex" xmlns:wpg="http://schemas.microsoft.com/office/word/2010/wordprocessingGroup" xmlns:wpi="http://schemas.microsoft.com/office/word/2010/wordprocessingInk" xmlns:wne="http://schemas.microsoft.com/office/word/2006/wordml" xmlns:wps="http://schemas.microsoft.com/office/word/2010/wordprocessingShape" mc:Ignorable="w14 w15 w16se w16cid wp14">
+<w:footnotes xmlns:wpc="http://schemas.microsoft.com/office/word/2010/wordprocessingCanvas" xmlns:cx="http://schemas.microsoft.com/office/drawing/2014/chartex" xmlns:cx1="http://schemas.microsoft.com/office/drawing/2015/9/8/chartex" xmlns:cx2="http://schemas.microsoft.com/office/drawing/2015/10/21/chartex" xmlns:cx3="http://schemas.microsoft.com/office/drawing/2016/5/9/chartex" xmlns:cx4="http://schemas.microsoft.com/office/drawing/2016/5/10/chartex" xmlns:cx5="http://schemas.microsoft.com/office/drawing/2016/5/11/chartex" xmlns:cx6="http://schemas.microsoft.com/office/drawing/2016/5/12/chartex" xmlns:cx7="http://schemas.microsoft.com/office/drawing/2016/5/13/chartex" xmlns:cx8="http://schemas.microsoft.com/office/drawing/2016/5/14/chartex" xmlns:mc="http://schemas.openxmlformats.org/markup-compatibility/2006" xmlns:aink="http://schemas.microsoft.com/office/drawing/2016/ink" xmlns:am3d="http://schemas.microsoft.com/office/drawing/2017/model3d" xmlns:o="urn:schemas-microsoft-com:office:office" xmlns:r="http://schemas.openxmlformats.org/officeDocument/2006/relationships" xmlns:m="http://schemas.openxmlformats.org/officeDocument/2006/math" xmlns:v="urn:schemas-microsoft-com:vml" xmlns:wp14="http://schemas.microsoft.com/office/word/2010/wordprocessingDrawing" xmlns:wp="http://schemas.openxmlformats.org/drawingml/2006/wordprocessingDrawing" xmlns:w10="urn:schemas-microsoft-com:office:word" xmlns:w="http://schemas.openxmlformats.org/wordprocessingml/2006/main" xmlns:w14="http://schemas.microsoft.com/office/word/2010/wordml" xmlns:w15="http://schemas.microsoft.com/office/word/2012/wordml" xmlns:w16cex="http://schemas.microsoft.com/office/word/2018/wordml/cex" xmlns:w16cid="http://schemas.microsoft.com/office/word/2016/wordml/cid" xmlns:w16="http://schemas.microsoft.com/office/word/2018/wordml" xmlns:w16se="http://schemas.microsoft.com/office/word/2015/wordml/symex" xmlns:wpg="http://schemas.microsoft.com/office/word/2010/wordprocessingGroup" xmlns:wpi="http://schemas.microsoft.com/office/word/2010/wordprocessingInk" xmlns:wne="http://schemas.microsoft.com/office/word/2006/wordml" xmlns:wps="http://schemas.microsoft.com/office/word/2010/wordprocessingShape" mc:Ignorable="w14 w15 w16se w16cid w16 w16cex wp14">
   <w:footnote w:type="separator" w:id="-1">
     <w:p>
       <w:r>
@@ -7701,7 +8249,7 @@
 </file>
 
 <file path=word/header1.xml><?xml version="1.0" encoding="utf-8"?>
-<w:hdr xmlns:wpc="http://schemas.microsoft.com/office/word/2010/wordprocessingCanvas" xmlns:cx="http://schemas.microsoft.com/office/drawing/2014/chartex" xmlns:cx1="http://schemas.microsoft.com/office/drawing/2015/9/8/chartex" xmlns:cx2="http://schemas.microsoft.com/office/drawing/2015/10/21/chartex" xmlns:cx3="http://schemas.microsoft.com/office/drawing/2016/5/9/chartex" xmlns:cx4="http://schemas.microsoft.com/office/drawing/2016/5/10/chartex" xmlns:cx5="http://schemas.microsoft.com/office/drawing/2016/5/11/chartex" xmlns:cx6="http://schemas.microsoft.com/office/drawing/2016/5/12/chartex" xmlns:cx7="http://schemas.microsoft.com/office/drawing/2016/5/13/chartex" xmlns:cx8="http://schemas.microsoft.com/office/drawing/2016/5/14/chartex" xmlns:mc="http://schemas.openxmlformats.org/markup-compatibility/2006" xmlns:aink="http://schemas.microsoft.com/office/drawing/2016/ink" xmlns:am3d="http://schemas.microsoft.com/office/drawing/2017/model3d" xmlns:o="urn:schemas-microsoft-com:office:office" xmlns:r="http://schemas.openxmlformats.org/officeDocument/2006/relationships" xmlns:m="http://schemas.openxmlformats.org/officeDocument/2006/math" xmlns:v="urn:schemas-microsoft-com:vml" xmlns:wp14="http://schemas.microsoft.com/office/word/2010/wordprocessingDrawing" xmlns:wp="http://schemas.openxmlformats.org/drawingml/2006/wordprocessingDrawing" xmlns:w10="urn:schemas-microsoft-com:office:word" xmlns:w="http://schemas.openxmlformats.org/wordprocessingml/2006/main" xmlns:w14="http://schemas.microsoft.com/office/word/2010/wordml" xmlns:w15="http://schemas.microsoft.com/office/word/2012/wordml" xmlns:w16cid="http://schemas.microsoft.com/office/word/2016/wordml/cid" xmlns:w16se="http://schemas.microsoft.com/office/word/2015/wordml/symex" xmlns:wpg="http://schemas.microsoft.com/office/word/2010/wordprocessingGroup" xmlns:wpi="http://schemas.microsoft.com/office/word/2010/wordprocessingInk" xmlns:wne="http://schemas.microsoft.com/office/word/2006/wordml" xmlns:wps="http://schemas.microsoft.com/office/word/2010/wordprocessingShape" mc:Ignorable="w14 w15 w16se w16cid wp14">
+<w:hdr xmlns:wpc="http://schemas.microsoft.com/office/word/2010/wordprocessingCanvas" xmlns:cx="http://schemas.microsoft.com/office/drawing/2014/chartex" xmlns:cx1="http://schemas.microsoft.com/office/drawing/2015/9/8/chartex" xmlns:cx2="http://schemas.microsoft.com/office/drawing/2015/10/21/chartex" xmlns:cx3="http://schemas.microsoft.com/office/drawing/2016/5/9/chartex" xmlns:cx4="http://schemas.microsoft.com/office/drawing/2016/5/10/chartex" xmlns:cx5="http://schemas.microsoft.com/office/drawing/2016/5/11/chartex" xmlns:cx6="http://schemas.microsoft.com/office/drawing/2016/5/12/chartex" xmlns:cx7="http://schemas.microsoft.com/office/drawing/2016/5/13/chartex" xmlns:cx8="http://schemas.microsoft.com/office/drawing/2016/5/14/chartex" xmlns:mc="http://schemas.openxmlformats.org/markup-compatibility/2006" xmlns:aink="http://schemas.microsoft.com/office/drawing/2016/ink" xmlns:am3d="http://schemas.microsoft.com/office/drawing/2017/model3d" xmlns:o="urn:schemas-microsoft-com:office:office" xmlns:r="http://schemas.openxmlformats.org/officeDocument/2006/relationships" xmlns:m="http://schemas.openxmlformats.org/officeDocument/2006/math" xmlns:v="urn:schemas-microsoft-com:vml" xmlns:wp14="http://schemas.microsoft.com/office/word/2010/wordprocessingDrawing" xmlns:wp="http://schemas.openxmlformats.org/drawingml/2006/wordprocessingDrawing" xmlns:w10="urn:schemas-microsoft-com:office:word" xmlns:w="http://schemas.openxmlformats.org/wordprocessingml/2006/main" xmlns:w14="http://schemas.microsoft.com/office/word/2010/wordml" xmlns:w15="http://schemas.microsoft.com/office/word/2012/wordml" xmlns:w16cex="http://schemas.microsoft.com/office/word/2018/wordml/cex" xmlns:w16cid="http://schemas.microsoft.com/office/word/2016/wordml/cid" xmlns:w16="http://schemas.microsoft.com/office/word/2018/wordml" xmlns:w16se="http://schemas.microsoft.com/office/word/2015/wordml/symex" xmlns:wpg="http://schemas.microsoft.com/office/word/2010/wordprocessingGroup" xmlns:wpi="http://schemas.microsoft.com/office/word/2010/wordprocessingInk" xmlns:wne="http://schemas.microsoft.com/office/word/2006/wordml" xmlns:wps="http://schemas.microsoft.com/office/word/2010/wordprocessingShape" mc:Ignorable="w14 w15 w16se w16cid w16 w16cex wp14">
   <w:p>
     <w:pPr>
       <w:pStyle w:val="Header"/>
@@ -7758,7 +8306,7 @@
 </file>
 
 <file path=word/header2.xml><?xml version="1.0" encoding="utf-8"?>
-<w:hdr xmlns:wpc="http://schemas.microsoft.com/office/word/2010/wordprocessingCanvas" xmlns:cx="http://schemas.microsoft.com/office/drawing/2014/chartex" xmlns:cx1="http://schemas.microsoft.com/office/drawing/2015/9/8/chartex" xmlns:cx2="http://schemas.microsoft.com/office/drawing/2015/10/21/chartex" xmlns:cx3="http://schemas.microsoft.com/office/drawing/2016/5/9/chartex" xmlns:cx4="http://schemas.microsoft.com/office/drawing/2016/5/10/chartex" xmlns:cx5="http://schemas.microsoft.com/office/drawing/2016/5/11/chartex" xmlns:cx6="http://schemas.microsoft.com/office/drawing/2016/5/12/chartex" xmlns:cx7="http://schemas.microsoft.com/office/drawing/2016/5/13/chartex" xmlns:cx8="http://schemas.microsoft.com/office/drawing/2016/5/14/chartex" xmlns:mc="http://schemas.openxmlformats.org/markup-compatibility/2006" xmlns:aink="http://schemas.microsoft.com/office/drawing/2016/ink" xmlns:am3d="http://schemas.microsoft.com/office/drawing/2017/model3d" xmlns:o="urn:schemas-microsoft-com:office:office" xmlns:r="http://schemas.openxmlformats.org/officeDocument/2006/relationships" xmlns:m="http://schemas.openxmlformats.org/officeDocument/2006/math" xmlns:v="urn:schemas-microsoft-com:vml" xmlns:wp14="http://schemas.microsoft.com/office/word/2010/wordprocessingDrawing" xmlns:wp="http://schemas.openxmlformats.org/drawingml/2006/wordprocessingDrawing" xmlns:w10="urn:schemas-microsoft-com:office:word" xmlns:w="http://schemas.openxmlformats.org/wordprocessingml/2006/main" xmlns:w14="http://schemas.microsoft.com/office/word/2010/wordml" xmlns:w15="http://schemas.microsoft.com/office/word/2012/wordml" xmlns:w16cid="http://schemas.microsoft.com/office/word/2016/wordml/cid" xmlns:w16se="http://schemas.microsoft.com/office/word/2015/wordml/symex" xmlns:wpg="http://schemas.microsoft.com/office/word/2010/wordprocessingGroup" xmlns:wpi="http://schemas.microsoft.com/office/word/2010/wordprocessingInk" xmlns:wne="http://schemas.microsoft.com/office/word/2006/wordml" xmlns:wps="http://schemas.microsoft.com/office/word/2010/wordprocessingShape" mc:Ignorable="w14 w15 w16se w16cid wp14">
+<w:hdr xmlns:wpc="http://schemas.microsoft.com/office/word/2010/wordprocessingCanvas" xmlns:cx="http://schemas.microsoft.com/office/drawing/2014/chartex" xmlns:cx1="http://schemas.microsoft.com/office/drawing/2015/9/8/chartex" xmlns:cx2="http://schemas.microsoft.com/office/drawing/2015/10/21/chartex" xmlns:cx3="http://schemas.microsoft.com/office/drawing/2016/5/9/chartex" xmlns:cx4="http://schemas.microsoft.com/office/drawing/2016/5/10/chartex" xmlns:cx5="http://schemas.microsoft.com/office/drawing/2016/5/11/chartex" xmlns:cx6="http://schemas.microsoft.com/office/drawing/2016/5/12/chartex" xmlns:cx7="http://schemas.microsoft.com/office/drawing/2016/5/13/chartex" xmlns:cx8="http://schemas.microsoft.com/office/drawing/2016/5/14/chartex" xmlns:mc="http://schemas.openxmlformats.org/markup-compatibility/2006" xmlns:aink="http://schemas.microsoft.com/office/drawing/2016/ink" xmlns:am3d="http://schemas.microsoft.com/office/drawing/2017/model3d" xmlns:o="urn:schemas-microsoft-com:office:office" xmlns:r="http://schemas.openxmlformats.org/officeDocument/2006/relationships" xmlns:m="http://schemas.openxmlformats.org/officeDocument/2006/math" xmlns:v="urn:schemas-microsoft-com:vml" xmlns:wp14="http://schemas.microsoft.com/office/word/2010/wordprocessingDrawing" xmlns:wp="http://schemas.openxmlformats.org/drawingml/2006/wordprocessingDrawing" xmlns:w10="urn:schemas-microsoft-com:office:word" xmlns:w="http://schemas.openxmlformats.org/wordprocessingml/2006/main" xmlns:w14="http://schemas.microsoft.com/office/word/2010/wordml" xmlns:w15="http://schemas.microsoft.com/office/word/2012/wordml" xmlns:w16cex="http://schemas.microsoft.com/office/word/2018/wordml/cex" xmlns:w16cid="http://schemas.microsoft.com/office/word/2016/wordml/cid" xmlns:w16="http://schemas.microsoft.com/office/word/2018/wordml" xmlns:w16se="http://schemas.microsoft.com/office/word/2015/wordml/symex" xmlns:wpg="http://schemas.microsoft.com/office/word/2010/wordprocessingGroup" xmlns:wpi="http://schemas.microsoft.com/office/word/2010/wordprocessingInk" xmlns:wne="http://schemas.microsoft.com/office/word/2006/wordml" xmlns:wps="http://schemas.microsoft.com/office/word/2010/wordprocessingShape" mc:Ignorable="w14 w15 w16se w16cid w16 w16cex wp14">
   <w:p>
     <w:pPr>
       <w:pStyle w:val="Header"/>
@@ -7823,7 +8371,7 @@
 </file>
 
 <file path=word/header3.xml><?xml version="1.0" encoding="utf-8"?>
-<w:hdr xmlns:wpc="http://schemas.microsoft.com/office/word/2010/wordprocessingCanvas" xmlns:cx="http://schemas.microsoft.com/office/drawing/2014/chartex" xmlns:cx1="http://schemas.microsoft.com/office/drawing/2015/9/8/chartex" xmlns:cx2="http://schemas.microsoft.com/office/drawing/2015/10/21/chartex" xmlns:cx3="http://schemas.microsoft.com/office/drawing/2016/5/9/chartex" xmlns:cx4="http://schemas.microsoft.com/office/drawing/2016/5/10/chartex" xmlns:cx5="http://schemas.microsoft.com/office/drawing/2016/5/11/chartex" xmlns:cx6="http://schemas.microsoft.com/office/drawing/2016/5/12/chartex" xmlns:cx7="http://schemas.microsoft.com/office/drawing/2016/5/13/chartex" xmlns:cx8="http://schemas.microsoft.com/office/drawing/2016/5/14/chartex" xmlns:mc="http://schemas.openxmlformats.org/markup-compatibility/2006" xmlns:aink="http://schemas.microsoft.com/office/drawing/2016/ink" xmlns:am3d="http://schemas.microsoft.com/office/drawing/2017/model3d" xmlns:o="urn:schemas-microsoft-com:office:office" xmlns:r="http://schemas.openxmlformats.org/officeDocument/2006/relationships" xmlns:m="http://schemas.openxmlformats.org/officeDocument/2006/math" xmlns:v="urn:schemas-microsoft-com:vml" xmlns:wp14="http://schemas.microsoft.com/office/word/2010/wordprocessingDrawing" xmlns:wp="http://schemas.openxmlformats.org/drawingml/2006/wordprocessingDrawing" xmlns:w10="urn:schemas-microsoft-com:office:word" xmlns:w="http://schemas.openxmlformats.org/wordprocessingml/2006/main" xmlns:w14="http://schemas.microsoft.com/office/word/2010/wordml" xmlns:w15="http://schemas.microsoft.com/office/word/2012/wordml" xmlns:w16cid="http://schemas.microsoft.com/office/word/2016/wordml/cid" xmlns:w16se="http://schemas.microsoft.com/office/word/2015/wordml/symex" xmlns:wpg="http://schemas.microsoft.com/office/word/2010/wordprocessingGroup" xmlns:wpi="http://schemas.microsoft.com/office/word/2010/wordprocessingInk" xmlns:wne="http://schemas.microsoft.com/office/word/2006/wordml" xmlns:wps="http://schemas.microsoft.com/office/word/2010/wordprocessingShape" mc:Ignorable="w14 w15 w16se w16cid wp14">
+<w:hdr xmlns:wpc="http://schemas.microsoft.com/office/word/2010/wordprocessingCanvas" xmlns:cx="http://schemas.microsoft.com/office/drawing/2014/chartex" xmlns:cx1="http://schemas.microsoft.com/office/drawing/2015/9/8/chartex" xmlns:cx2="http://schemas.microsoft.com/office/drawing/2015/10/21/chartex" xmlns:cx3="http://schemas.microsoft.com/office/drawing/2016/5/9/chartex" xmlns:cx4="http://schemas.microsoft.com/office/drawing/2016/5/10/chartex" xmlns:cx5="http://schemas.microsoft.com/office/drawing/2016/5/11/chartex" xmlns:cx6="http://schemas.microsoft.com/office/drawing/2016/5/12/chartex" xmlns:cx7="http://schemas.microsoft.com/office/drawing/2016/5/13/chartex" xmlns:cx8="http://schemas.microsoft.com/office/drawing/2016/5/14/chartex" xmlns:mc="http://schemas.openxmlformats.org/markup-compatibility/2006" xmlns:aink="http://schemas.microsoft.com/office/drawing/2016/ink" xmlns:am3d="http://schemas.microsoft.com/office/drawing/2017/model3d" xmlns:o="urn:schemas-microsoft-com:office:office" xmlns:r="http://schemas.openxmlformats.org/officeDocument/2006/relationships" xmlns:m="http://schemas.openxmlformats.org/officeDocument/2006/math" xmlns:v="urn:schemas-microsoft-com:vml" xmlns:wp14="http://schemas.microsoft.com/office/word/2010/wordprocessingDrawing" xmlns:wp="http://schemas.openxmlformats.org/drawingml/2006/wordprocessingDrawing" xmlns:w10="urn:schemas-microsoft-com:office:word" xmlns:w="http://schemas.openxmlformats.org/wordprocessingml/2006/main" xmlns:w14="http://schemas.microsoft.com/office/word/2010/wordml" xmlns:w15="http://schemas.microsoft.com/office/word/2012/wordml" xmlns:w16cex="http://schemas.microsoft.com/office/word/2018/wordml/cex" xmlns:w16cid="http://schemas.microsoft.com/office/word/2016/wordml/cid" xmlns:w16="http://schemas.microsoft.com/office/word/2018/wordml" xmlns:w16se="http://schemas.microsoft.com/office/word/2015/wordml/symex" xmlns:wpg="http://schemas.microsoft.com/office/word/2010/wordprocessingGroup" xmlns:wpi="http://schemas.microsoft.com/office/word/2010/wordprocessingInk" xmlns:wne="http://schemas.microsoft.com/office/word/2006/wordml" xmlns:wps="http://schemas.microsoft.com/office/word/2010/wordprocessingShape" mc:Ignorable="w14 w15 w16se w16cid w16 w16cex wp14">
   <w:p>
     <w:pPr>
       <w:pStyle w:val="Header"/>
@@ -7833,7 +8381,7 @@
 </file>
 
 <file path=word/header4.xml><?xml version="1.0" encoding="utf-8"?>
-<w:hdr xmlns:wpc="http://schemas.microsoft.com/office/word/2010/wordprocessingCanvas" xmlns:cx="http://schemas.microsoft.com/office/drawing/2014/chartex" xmlns:cx1="http://schemas.microsoft.com/office/drawing/2015/9/8/chartex" xmlns:cx2="http://schemas.microsoft.com/office/drawing/2015/10/21/chartex" xmlns:cx3="http://schemas.microsoft.com/office/drawing/2016/5/9/chartex" xmlns:cx4="http://schemas.microsoft.com/office/drawing/2016/5/10/chartex" xmlns:cx5="http://schemas.microsoft.com/office/drawing/2016/5/11/chartex" xmlns:cx6="http://schemas.microsoft.com/office/drawing/2016/5/12/chartex" xmlns:cx7="http://schemas.microsoft.com/office/drawing/2016/5/13/chartex" xmlns:cx8="http://schemas.microsoft.com/office/drawing/2016/5/14/chartex" xmlns:mc="http://schemas.openxmlformats.org/markup-compatibility/2006" xmlns:aink="http://schemas.microsoft.com/office/drawing/2016/ink" xmlns:am3d="http://schemas.microsoft.com/office/drawing/2017/model3d" xmlns:o="urn:schemas-microsoft-com:office:office" xmlns:r="http://schemas.openxmlformats.org/officeDocument/2006/relationships" xmlns:m="http://schemas.openxmlformats.org/officeDocument/2006/math" xmlns:v="urn:schemas-microsoft-com:vml" xmlns:wp14="http://schemas.microsoft.com/office/word/2010/wordprocessingDrawing" xmlns:wp="http://schemas.openxmlformats.org/drawingml/2006/wordprocessingDrawing" xmlns:w10="urn:schemas-microsoft-com:office:word" xmlns:w="http://schemas.openxmlformats.org/wordprocessingml/2006/main" xmlns:w14="http://schemas.microsoft.com/office/word/2010/wordml" xmlns:w15="http://schemas.microsoft.com/office/word/2012/wordml" xmlns:w16cid="http://schemas.microsoft.com/office/word/2016/wordml/cid" xmlns:w16se="http://schemas.microsoft.com/office/word/2015/wordml/symex" xmlns:wpg="http://schemas.microsoft.com/office/word/2010/wordprocessingGroup" xmlns:wpi="http://schemas.microsoft.com/office/word/2010/wordprocessingInk" xmlns:wne="http://schemas.microsoft.com/office/word/2006/wordml" xmlns:wps="http://schemas.microsoft.com/office/word/2010/wordprocessingShape" mc:Ignorable="w14 w15 w16se w16cid wp14">
+<w:hdr xmlns:wpc="http://schemas.microsoft.com/office/word/2010/wordprocessingCanvas" xmlns:cx="http://schemas.microsoft.com/office/drawing/2014/chartex" xmlns:cx1="http://schemas.microsoft.com/office/drawing/2015/9/8/chartex" xmlns:cx2="http://schemas.microsoft.com/office/drawing/2015/10/21/chartex" xmlns:cx3="http://schemas.microsoft.com/office/drawing/2016/5/9/chartex" xmlns:cx4="http://schemas.microsoft.com/office/drawing/2016/5/10/chartex" xmlns:cx5="http://schemas.microsoft.com/office/drawing/2016/5/11/chartex" xmlns:cx6="http://schemas.microsoft.com/office/drawing/2016/5/12/chartex" xmlns:cx7="http://schemas.microsoft.com/office/drawing/2016/5/13/chartex" xmlns:cx8="http://schemas.microsoft.com/office/drawing/2016/5/14/chartex" xmlns:mc="http://schemas.openxmlformats.org/markup-compatibility/2006" xmlns:aink="http://schemas.microsoft.com/office/drawing/2016/ink" xmlns:am3d="http://schemas.microsoft.com/office/drawing/2017/model3d" xmlns:o="urn:schemas-microsoft-com:office:office" xmlns:r="http://schemas.openxmlformats.org/officeDocument/2006/relationships" xmlns:m="http://schemas.openxmlformats.org/officeDocument/2006/math" xmlns:v="urn:schemas-microsoft-com:vml" xmlns:wp14="http://schemas.microsoft.com/office/word/2010/wordprocessingDrawing" xmlns:wp="http://schemas.openxmlformats.org/drawingml/2006/wordprocessingDrawing" xmlns:w10="urn:schemas-microsoft-com:office:word" xmlns:w="http://schemas.openxmlformats.org/wordprocessingml/2006/main" xmlns:w14="http://schemas.microsoft.com/office/word/2010/wordml" xmlns:w15="http://schemas.microsoft.com/office/word/2012/wordml" xmlns:w16cex="http://schemas.microsoft.com/office/word/2018/wordml/cex" xmlns:w16cid="http://schemas.microsoft.com/office/word/2016/wordml/cid" xmlns:w16="http://schemas.microsoft.com/office/word/2018/wordml" xmlns:w16se="http://schemas.microsoft.com/office/word/2015/wordml/symex" xmlns:wpg="http://schemas.microsoft.com/office/word/2010/wordprocessingGroup" xmlns:wpi="http://schemas.microsoft.com/office/word/2010/wordprocessingInk" xmlns:wne="http://schemas.microsoft.com/office/word/2006/wordml" xmlns:wps="http://schemas.microsoft.com/office/word/2010/wordprocessingShape" mc:Ignorable="w14 w15 w16se w16cid w16 w16cex wp14">
   <w:p>
     <w:pPr>
       <w:pStyle w:val="Header"/>
@@ -7890,7 +8438,7 @@
 </file>
 
 <file path=word/header5.xml><?xml version="1.0" encoding="utf-8"?>
-<w:hdr xmlns:wpc="http://schemas.microsoft.com/office/word/2010/wordprocessingCanvas" xmlns:cx="http://schemas.microsoft.com/office/drawing/2014/chartex" xmlns:cx1="http://schemas.microsoft.com/office/drawing/2015/9/8/chartex" xmlns:cx2="http://schemas.microsoft.com/office/drawing/2015/10/21/chartex" xmlns:cx3="http://schemas.microsoft.com/office/drawing/2016/5/9/chartex" xmlns:cx4="http://schemas.microsoft.com/office/drawing/2016/5/10/chartex" xmlns:cx5="http://schemas.microsoft.com/office/drawing/2016/5/11/chartex" xmlns:cx6="http://schemas.microsoft.com/office/drawing/2016/5/12/chartex" xmlns:cx7="http://schemas.microsoft.com/office/drawing/2016/5/13/chartex" xmlns:cx8="http://schemas.microsoft.com/office/drawing/2016/5/14/chartex" xmlns:mc="http://schemas.openxmlformats.org/markup-compatibility/2006" xmlns:aink="http://schemas.microsoft.com/office/drawing/2016/ink" xmlns:am3d="http://schemas.microsoft.com/office/drawing/2017/model3d" xmlns:o="urn:schemas-microsoft-com:office:office" xmlns:r="http://schemas.openxmlformats.org/officeDocument/2006/relationships" xmlns:m="http://schemas.openxmlformats.org/officeDocument/2006/math" xmlns:v="urn:schemas-microsoft-com:vml" xmlns:wp14="http://schemas.microsoft.com/office/word/2010/wordprocessingDrawing" xmlns:wp="http://schemas.openxmlformats.org/drawingml/2006/wordprocessingDrawing" xmlns:w10="urn:schemas-microsoft-com:office:word" xmlns:w="http://schemas.openxmlformats.org/wordprocessingml/2006/main" xmlns:w14="http://schemas.microsoft.com/office/word/2010/wordml" xmlns:w15="http://schemas.microsoft.com/office/word/2012/wordml" xmlns:w16cid="http://schemas.microsoft.com/office/word/2016/wordml/cid" xmlns:w16se="http://schemas.microsoft.com/office/word/2015/wordml/symex" xmlns:wpg="http://schemas.microsoft.com/office/word/2010/wordprocessingGroup" xmlns:wpi="http://schemas.microsoft.com/office/word/2010/wordprocessingInk" xmlns:wne="http://schemas.microsoft.com/office/word/2006/wordml" xmlns:wps="http://schemas.microsoft.com/office/word/2010/wordprocessingShape" mc:Ignorable="w14 w15 w16se w16cid wp14">
+<w:hdr xmlns:wpc="http://schemas.microsoft.com/office/word/2010/wordprocessingCanvas" xmlns:cx="http://schemas.microsoft.com/office/drawing/2014/chartex" xmlns:cx1="http://schemas.microsoft.com/office/drawing/2015/9/8/chartex" xmlns:cx2="http://schemas.microsoft.com/office/drawing/2015/10/21/chartex" xmlns:cx3="http://schemas.microsoft.com/office/drawing/2016/5/9/chartex" xmlns:cx4="http://schemas.microsoft.com/office/drawing/2016/5/10/chartex" xmlns:cx5="http://schemas.microsoft.com/office/drawing/2016/5/11/chartex" xmlns:cx6="http://schemas.microsoft.com/office/drawing/2016/5/12/chartex" xmlns:cx7="http://schemas.microsoft.com/office/drawing/2016/5/13/chartex" xmlns:cx8="http://schemas.microsoft.com/office/drawing/2016/5/14/chartex" xmlns:mc="http://schemas.openxmlformats.org/markup-compatibility/2006" xmlns:aink="http://schemas.microsoft.com/office/drawing/2016/ink" xmlns:am3d="http://schemas.microsoft.com/office/drawing/2017/model3d" xmlns:o="urn:schemas-microsoft-com:office:office" xmlns:r="http://schemas.openxmlformats.org/officeDocument/2006/relationships" xmlns:m="http://schemas.openxmlformats.org/officeDocument/2006/math" xmlns:v="urn:schemas-microsoft-com:vml" xmlns:wp14="http://schemas.microsoft.com/office/word/2010/wordprocessingDrawing" xmlns:wp="http://schemas.openxmlformats.org/drawingml/2006/wordprocessingDrawing" xmlns:w10="urn:schemas-microsoft-com:office:word" xmlns:w="http://schemas.openxmlformats.org/wordprocessingml/2006/main" xmlns:w14="http://schemas.microsoft.com/office/word/2010/wordml" xmlns:w15="http://schemas.microsoft.com/office/word/2012/wordml" xmlns:w16cex="http://schemas.microsoft.com/office/word/2018/wordml/cex" xmlns:w16cid="http://schemas.microsoft.com/office/word/2016/wordml/cid" xmlns:w16="http://schemas.microsoft.com/office/word/2018/wordml" xmlns:w16se="http://schemas.microsoft.com/office/word/2015/wordml/symex" xmlns:wpg="http://schemas.microsoft.com/office/word/2010/wordprocessingGroup" xmlns:wpi="http://schemas.microsoft.com/office/word/2010/wordprocessingInk" xmlns:wne="http://schemas.microsoft.com/office/word/2006/wordml" xmlns:wps="http://schemas.microsoft.com/office/word/2010/wordprocessingShape" mc:Ignorable="w14 w15 w16se w16cid w16 w16cex wp14">
   <w:p>
     <w:pPr>
       <w:pStyle w:val="Header"/>
@@ -7948,7 +8496,7 @@
 </file>
 
 <file path=word/header6.xml><?xml version="1.0" encoding="utf-8"?>
-<w:hdr xmlns:wpc="http://schemas.microsoft.com/office/word/2010/wordprocessingCanvas" xmlns:cx="http://schemas.microsoft.com/office/drawing/2014/chartex" xmlns:cx1="http://schemas.microsoft.com/office/drawing/2015/9/8/chartex" xmlns:cx2="http://schemas.microsoft.com/office/drawing/2015/10/21/chartex" xmlns:cx3="http://schemas.microsoft.com/office/drawing/2016/5/9/chartex" xmlns:cx4="http://schemas.microsoft.com/office/drawing/2016/5/10/chartex" xmlns:cx5="http://schemas.microsoft.com/office/drawing/2016/5/11/chartex" xmlns:cx6="http://schemas.microsoft.com/office/drawing/2016/5/12/chartex" xmlns:cx7="http://schemas.microsoft.com/office/drawing/2016/5/13/chartex" xmlns:cx8="http://schemas.microsoft.com/office/drawing/2016/5/14/chartex" xmlns:mc="http://schemas.openxmlformats.org/markup-compatibility/2006" xmlns:aink="http://schemas.microsoft.com/office/drawing/2016/ink" xmlns:am3d="http://schemas.microsoft.com/office/drawing/2017/model3d" xmlns:o="urn:schemas-microsoft-com:office:office" xmlns:r="http://schemas.openxmlformats.org/officeDocument/2006/relationships" xmlns:m="http://schemas.openxmlformats.org/officeDocument/2006/math" xmlns:v="urn:schemas-microsoft-com:vml" xmlns:wp14="http://schemas.microsoft.com/office/word/2010/wordprocessingDrawing" xmlns:wp="http://schemas.openxmlformats.org/drawingml/2006/wordprocessingDrawing" xmlns:w10="urn:schemas-microsoft-com:office:word" xmlns:w="http://schemas.openxmlformats.org/wordprocessingml/2006/main" xmlns:w14="http://schemas.microsoft.com/office/word/2010/wordml" xmlns:w15="http://schemas.microsoft.com/office/word/2012/wordml" xmlns:w16cid="http://schemas.microsoft.com/office/word/2016/wordml/cid" xmlns:w16se="http://schemas.microsoft.com/office/word/2015/wordml/symex" xmlns:wpg="http://schemas.microsoft.com/office/word/2010/wordprocessingGroup" xmlns:wpi="http://schemas.microsoft.com/office/word/2010/wordprocessingInk" xmlns:wne="http://schemas.microsoft.com/office/word/2006/wordml" xmlns:wps="http://schemas.microsoft.com/office/word/2010/wordprocessingShape" mc:Ignorable="w14 w15 w16se w16cid wp14">
+<w:hdr xmlns:wpc="http://schemas.microsoft.com/office/word/2010/wordprocessingCanvas" xmlns:cx="http://schemas.microsoft.com/office/drawing/2014/chartex" xmlns:cx1="http://schemas.microsoft.com/office/drawing/2015/9/8/chartex" xmlns:cx2="http://schemas.microsoft.com/office/drawing/2015/10/21/chartex" xmlns:cx3="http://schemas.microsoft.com/office/drawing/2016/5/9/chartex" xmlns:cx4="http://schemas.microsoft.com/office/drawing/2016/5/10/chartex" xmlns:cx5="http://schemas.microsoft.com/office/drawing/2016/5/11/chartex" xmlns:cx6="http://schemas.microsoft.com/office/drawing/2016/5/12/chartex" xmlns:cx7="http://schemas.microsoft.com/office/drawing/2016/5/13/chartex" xmlns:cx8="http://schemas.microsoft.com/office/drawing/2016/5/14/chartex" xmlns:mc="http://schemas.openxmlformats.org/markup-compatibility/2006" xmlns:aink="http://schemas.microsoft.com/office/drawing/2016/ink" xmlns:am3d="http://schemas.microsoft.com/office/drawing/2017/model3d" xmlns:o="urn:schemas-microsoft-com:office:office" xmlns:r="http://schemas.openxmlformats.org/officeDocument/2006/relationships" xmlns:m="http://schemas.openxmlformats.org/officeDocument/2006/math" xmlns:v="urn:schemas-microsoft-com:vml" xmlns:wp14="http://schemas.microsoft.com/office/word/2010/wordprocessingDrawing" xmlns:wp="http://schemas.openxmlformats.org/drawingml/2006/wordprocessingDrawing" xmlns:w10="urn:schemas-microsoft-com:office:word" xmlns:w="http://schemas.openxmlformats.org/wordprocessingml/2006/main" xmlns:w14="http://schemas.microsoft.com/office/word/2010/wordml" xmlns:w15="http://schemas.microsoft.com/office/word/2012/wordml" xmlns:w16cex="http://schemas.microsoft.com/office/word/2018/wordml/cex" xmlns:w16cid="http://schemas.microsoft.com/office/word/2016/wordml/cid" xmlns:w16="http://schemas.microsoft.com/office/word/2018/wordml" xmlns:w16se="http://schemas.microsoft.com/office/word/2015/wordml/symex" xmlns:wpg="http://schemas.microsoft.com/office/word/2010/wordprocessingGroup" xmlns:wpi="http://schemas.microsoft.com/office/word/2010/wordprocessingInk" xmlns:wne="http://schemas.microsoft.com/office/word/2006/wordml" xmlns:wps="http://schemas.microsoft.com/office/word/2010/wordprocessingShape" mc:Ignorable="w14 w15 w16se w16cid w16 w16cex wp14">
   <w:p>
     <w:pPr>
       <w:pStyle w:val="Header"/>
@@ -7958,7 +8506,7 @@
 </file>
 
 <file path=word/header7.xml><?xml version="1.0" encoding="utf-8"?>
-<w:hdr xmlns:wpc="http://schemas.microsoft.com/office/word/2010/wordprocessingCanvas" xmlns:cx="http://schemas.microsoft.com/office/drawing/2014/chartex" xmlns:cx1="http://schemas.microsoft.com/office/drawing/2015/9/8/chartex" xmlns:cx2="http://schemas.microsoft.com/office/drawing/2015/10/21/chartex" xmlns:cx3="http://schemas.microsoft.com/office/drawing/2016/5/9/chartex" xmlns:cx4="http://schemas.microsoft.com/office/drawing/2016/5/10/chartex" xmlns:cx5="http://schemas.microsoft.com/office/drawing/2016/5/11/chartex" xmlns:cx6="http://schemas.microsoft.com/office/drawing/2016/5/12/chartex" xmlns:cx7="http://schemas.microsoft.com/office/drawing/2016/5/13/chartex" xmlns:cx8="http://schemas.microsoft.com/office/drawing/2016/5/14/chartex" xmlns:mc="http://schemas.openxmlformats.org/markup-compatibility/2006" xmlns:aink="http://schemas.microsoft.com/office/drawing/2016/ink" xmlns:am3d="http://schemas.microsoft.com/office/drawing/2017/model3d" xmlns:o="urn:schemas-microsoft-com:office:office" xmlns:r="http://schemas.openxmlformats.org/officeDocument/2006/relationships" xmlns:m="http://schemas.openxmlformats.org/officeDocument/2006/math" xmlns:v="urn:schemas-microsoft-com:vml" xmlns:wp14="http://schemas.microsoft.com/office/word/2010/wordprocessingDrawing" xmlns:wp="http://schemas.openxmlformats.org/drawingml/2006/wordprocessingDrawing" xmlns:w10="urn:schemas-microsoft-com:office:word" xmlns:w="http://schemas.openxmlformats.org/wordprocessingml/2006/main" xmlns:w14="http://schemas.microsoft.com/office/word/2010/wordml" xmlns:w15="http://schemas.microsoft.com/office/word/2012/wordml" xmlns:w16cid="http://schemas.microsoft.com/office/word/2016/wordml/cid" xmlns:w16se="http://schemas.microsoft.com/office/word/2015/wordml/symex" xmlns:wpg="http://schemas.microsoft.com/office/word/2010/wordprocessingGroup" xmlns:wpi="http://schemas.microsoft.com/office/word/2010/wordprocessingInk" xmlns:wne="http://schemas.microsoft.com/office/word/2006/wordml" xmlns:wps="http://schemas.microsoft.com/office/word/2010/wordprocessingShape" mc:Ignorable="w14 w15 w16se w16cid wp14">
+<w:hdr xmlns:wpc="http://schemas.microsoft.com/office/word/2010/wordprocessingCanvas" xmlns:cx="http://schemas.microsoft.com/office/drawing/2014/chartex" xmlns:cx1="http://schemas.microsoft.com/office/drawing/2015/9/8/chartex" xmlns:cx2="http://schemas.microsoft.com/office/drawing/2015/10/21/chartex" xmlns:cx3="http://schemas.microsoft.com/office/drawing/2016/5/9/chartex" xmlns:cx4="http://schemas.microsoft.com/office/drawing/2016/5/10/chartex" xmlns:cx5="http://schemas.microsoft.com/office/drawing/2016/5/11/chartex" xmlns:cx6="http://schemas.microsoft.com/office/drawing/2016/5/12/chartex" xmlns:cx7="http://schemas.microsoft.com/office/drawing/2016/5/13/chartex" xmlns:cx8="http://schemas.microsoft.com/office/drawing/2016/5/14/chartex" xmlns:mc="http://schemas.openxmlformats.org/markup-compatibility/2006" xmlns:aink="http://schemas.microsoft.com/office/drawing/2016/ink" xmlns:am3d="http://schemas.microsoft.com/office/drawing/2017/model3d" xmlns:o="urn:schemas-microsoft-com:office:office" xmlns:r="http://schemas.openxmlformats.org/officeDocument/2006/relationships" xmlns:m="http://schemas.openxmlformats.org/officeDocument/2006/math" xmlns:v="urn:schemas-microsoft-com:vml" xmlns:wp14="http://schemas.microsoft.com/office/word/2010/wordprocessingDrawing" xmlns:wp="http://schemas.openxmlformats.org/drawingml/2006/wordprocessingDrawing" xmlns:w10="urn:schemas-microsoft-com:office:word" xmlns:w="http://schemas.openxmlformats.org/wordprocessingml/2006/main" xmlns:w14="http://schemas.microsoft.com/office/word/2010/wordml" xmlns:w15="http://schemas.microsoft.com/office/word/2012/wordml" xmlns:w16cex="http://schemas.microsoft.com/office/word/2018/wordml/cex" xmlns:w16cid="http://schemas.microsoft.com/office/word/2016/wordml/cid" xmlns:w16="http://schemas.microsoft.com/office/word/2018/wordml" xmlns:w16se="http://schemas.microsoft.com/office/word/2015/wordml/symex" xmlns:wpg="http://schemas.microsoft.com/office/word/2010/wordprocessingGroup" xmlns:wpi="http://schemas.microsoft.com/office/word/2010/wordprocessingInk" xmlns:wne="http://schemas.microsoft.com/office/word/2006/wordml" xmlns:wps="http://schemas.microsoft.com/office/word/2010/wordprocessingShape" mc:Ignorable="w14 w15 w16se w16cid w16 w16cex wp14">
   <w:p>
     <w:pPr>
       <w:pStyle w:val="Header"/>
@@ -8029,7 +8577,7 @@
 </file>
 
 <file path=word/header8.xml><?xml version="1.0" encoding="utf-8"?>
-<w:hdr xmlns:wpc="http://schemas.microsoft.com/office/word/2010/wordprocessingCanvas" xmlns:cx="http://schemas.microsoft.com/office/drawing/2014/chartex" xmlns:cx1="http://schemas.microsoft.com/office/drawing/2015/9/8/chartex" xmlns:cx2="http://schemas.microsoft.com/office/drawing/2015/10/21/chartex" xmlns:cx3="http://schemas.microsoft.com/office/drawing/2016/5/9/chartex" xmlns:cx4="http://schemas.microsoft.com/office/drawing/2016/5/10/chartex" xmlns:cx5="http://schemas.microsoft.com/office/drawing/2016/5/11/chartex" xmlns:cx6="http://schemas.microsoft.com/office/drawing/2016/5/12/chartex" xmlns:cx7="http://schemas.microsoft.com/office/drawing/2016/5/13/chartex" xmlns:cx8="http://schemas.microsoft.com/office/drawing/2016/5/14/chartex" xmlns:mc="http://schemas.openxmlformats.org/markup-compatibility/2006" xmlns:aink="http://schemas.microsoft.com/office/drawing/2016/ink" xmlns:am3d="http://schemas.microsoft.com/office/drawing/2017/model3d" xmlns:o="urn:schemas-microsoft-com:office:office" xmlns:r="http://schemas.openxmlformats.org/officeDocument/2006/relationships" xmlns:m="http://schemas.openxmlformats.org/officeDocument/2006/math" xmlns:v="urn:schemas-microsoft-com:vml" xmlns:wp14="http://schemas.microsoft.com/office/word/2010/wordprocessingDrawing" xmlns:wp="http://schemas.openxmlformats.org/drawingml/2006/wordprocessingDrawing" xmlns:w10="urn:schemas-microsoft-com:office:word" xmlns:w="http://schemas.openxmlformats.org/wordprocessingml/2006/main" xmlns:w14="http://schemas.microsoft.com/office/word/2010/wordml" xmlns:w15="http://schemas.microsoft.com/office/word/2012/wordml" xmlns:w16cid="http://schemas.microsoft.com/office/word/2016/wordml/cid" xmlns:w16se="http://schemas.microsoft.com/office/word/2015/wordml/symex" xmlns:wpg="http://schemas.microsoft.com/office/word/2010/wordprocessingGroup" xmlns:wpi="http://schemas.microsoft.com/office/word/2010/wordprocessingInk" xmlns:wne="http://schemas.microsoft.com/office/word/2006/wordml" xmlns:wps="http://schemas.microsoft.com/office/word/2010/wordprocessingShape" mc:Ignorable="w14 w15 w16se w16cid wp14">
+<w:hdr xmlns:wpc="http://schemas.microsoft.com/office/word/2010/wordprocessingCanvas" xmlns:cx="http://schemas.microsoft.com/office/drawing/2014/chartex" xmlns:cx1="http://schemas.microsoft.com/office/drawing/2015/9/8/chartex" xmlns:cx2="http://schemas.microsoft.com/office/drawing/2015/10/21/chartex" xmlns:cx3="http://schemas.microsoft.com/office/drawing/2016/5/9/chartex" xmlns:cx4="http://schemas.microsoft.com/office/drawing/2016/5/10/chartex" xmlns:cx5="http://schemas.microsoft.com/office/drawing/2016/5/11/chartex" xmlns:cx6="http://schemas.microsoft.com/office/drawing/2016/5/12/chartex" xmlns:cx7="http://schemas.microsoft.com/office/drawing/2016/5/13/chartex" xmlns:cx8="http://schemas.microsoft.com/office/drawing/2016/5/14/chartex" xmlns:mc="http://schemas.openxmlformats.org/markup-compatibility/2006" xmlns:aink="http://schemas.microsoft.com/office/drawing/2016/ink" xmlns:am3d="http://schemas.microsoft.com/office/drawing/2017/model3d" xmlns:o="urn:schemas-microsoft-com:office:office" xmlns:r="http://schemas.openxmlformats.org/officeDocument/2006/relationships" xmlns:m="http://schemas.openxmlformats.org/officeDocument/2006/math" xmlns:v="urn:schemas-microsoft-com:vml" xmlns:wp14="http://schemas.microsoft.com/office/word/2010/wordprocessingDrawing" xmlns:wp="http://schemas.openxmlformats.org/drawingml/2006/wordprocessingDrawing" xmlns:w10="urn:schemas-microsoft-com:office:word" xmlns:w="http://schemas.openxmlformats.org/wordprocessingml/2006/main" xmlns:w14="http://schemas.microsoft.com/office/word/2010/wordml" xmlns:w15="http://schemas.microsoft.com/office/word/2012/wordml" xmlns:w16cex="http://schemas.microsoft.com/office/word/2018/wordml/cex" xmlns:w16cid="http://schemas.microsoft.com/office/word/2016/wordml/cid" xmlns:w16="http://schemas.microsoft.com/office/word/2018/wordml" xmlns:w16se="http://schemas.microsoft.com/office/word/2015/wordml/symex" xmlns:wpg="http://schemas.microsoft.com/office/word/2010/wordprocessingGroup" xmlns:wpi="http://schemas.microsoft.com/office/word/2010/wordprocessingInk" xmlns:wne="http://schemas.microsoft.com/office/word/2006/wordml" xmlns:wps="http://schemas.microsoft.com/office/word/2010/wordprocessingShape" mc:Ignorable="w14 w15 w16se w16cid w16 w16cex wp14">
   <w:p>
     <w:pPr>
       <w:pStyle w:val="Header"/>
@@ -8040,7 +8588,7 @@
 </file>
 
 <file path=word/numbering.xml><?xml version="1.0" encoding="utf-8"?>
-<w:numbering xmlns:wpc="http://schemas.microsoft.com/office/word/2010/wordprocessingCanvas" xmlns:cx="http://schemas.microsoft.com/office/drawing/2014/chartex" xmlns:cx1="http://schemas.microsoft.com/office/drawing/2015/9/8/chartex" xmlns:cx2="http://schemas.microsoft.com/office/drawing/2015/10/21/chartex" xmlns:cx3="http://schemas.microsoft.com/office/drawing/2016/5/9/chartex" xmlns:cx4="http://schemas.microsoft.com/office/drawing/2016/5/10/chartex" xmlns:cx5="http://schemas.microsoft.com/office/drawing/2016/5/11/chartex" xmlns:cx6="http://schemas.microsoft.com/office/drawing/2016/5/12/chartex" xmlns:cx7="http://schemas.microsoft.com/office/drawing/2016/5/13/chartex" xmlns:cx8="http://schemas.microsoft.com/office/drawing/2016/5/14/chartex" xmlns:mc="http://schemas.openxmlformats.org/markup-compatibility/2006" xmlns:aink="http://schemas.microsoft.com/office/drawing/2016/ink" xmlns:am3d="http://schemas.microsoft.com/office/drawing/2017/model3d" xmlns:o="urn:schemas-microsoft-com:office:office" xmlns:r="http://schemas.openxmlformats.org/officeDocument/2006/relationships" xmlns:m="http://schemas.openxmlformats.org/officeDocument/2006/math" xmlns:v="urn:schemas-microsoft-com:vml" xmlns:wp14="http://schemas.microsoft.com/office/word/2010/wordprocessingDrawing" xmlns:wp="http://schemas.openxmlformats.org/drawingml/2006/wordprocessingDrawing" xmlns:w10="urn:schemas-microsoft-com:office:word" xmlns:w="http://schemas.openxmlformats.org/wordprocessingml/2006/main" xmlns:w14="http://schemas.microsoft.com/office/word/2010/wordml" xmlns:w15="http://schemas.microsoft.com/office/word/2012/wordml" xmlns:w16cid="http://schemas.microsoft.com/office/word/2016/wordml/cid" xmlns:w16se="http://schemas.microsoft.com/office/word/2015/wordml/symex" xmlns:wpg="http://schemas.microsoft.com/office/word/2010/wordprocessingGroup" xmlns:wpi="http://schemas.microsoft.com/office/word/2010/wordprocessingInk" xmlns:wne="http://schemas.microsoft.com/office/word/2006/wordml" xmlns:wps="http://schemas.microsoft.com/office/word/2010/wordprocessingShape" mc:Ignorable="w14 w15 w16se w16cid wp14">
+<w:numbering xmlns:wpc="http://schemas.microsoft.com/office/word/2010/wordprocessingCanvas" xmlns:cx="http://schemas.microsoft.com/office/drawing/2014/chartex" xmlns:cx1="http://schemas.microsoft.com/office/drawing/2015/9/8/chartex" xmlns:cx2="http://schemas.microsoft.com/office/drawing/2015/10/21/chartex" xmlns:cx3="http://schemas.microsoft.com/office/drawing/2016/5/9/chartex" xmlns:cx4="http://schemas.microsoft.com/office/drawing/2016/5/10/chartex" xmlns:cx5="http://schemas.microsoft.com/office/drawing/2016/5/11/chartex" xmlns:cx6="http://schemas.microsoft.com/office/drawing/2016/5/12/chartex" xmlns:cx7="http://schemas.microsoft.com/office/drawing/2016/5/13/chartex" xmlns:cx8="http://schemas.microsoft.com/office/drawing/2016/5/14/chartex" xmlns:mc="http://schemas.openxmlformats.org/markup-compatibility/2006" xmlns:aink="http://schemas.microsoft.com/office/drawing/2016/ink" xmlns:am3d="http://schemas.microsoft.com/office/drawing/2017/model3d" xmlns:o="urn:schemas-microsoft-com:office:office" xmlns:r="http://schemas.openxmlformats.org/officeDocument/2006/relationships" xmlns:m="http://schemas.openxmlformats.org/officeDocument/2006/math" xmlns:v="urn:schemas-microsoft-com:vml" xmlns:wp14="http://schemas.microsoft.com/office/word/2010/wordprocessingDrawing" xmlns:wp="http://schemas.openxmlformats.org/drawingml/2006/wordprocessingDrawing" xmlns:w10="urn:schemas-microsoft-com:office:word" xmlns:w="http://schemas.openxmlformats.org/wordprocessingml/2006/main" xmlns:w14="http://schemas.microsoft.com/office/word/2010/wordml" xmlns:w15="http://schemas.microsoft.com/office/word/2012/wordml" xmlns:w16cex="http://schemas.microsoft.com/office/word/2018/wordml/cex" xmlns:w16cid="http://schemas.microsoft.com/office/word/2016/wordml/cid" xmlns:w16="http://schemas.microsoft.com/office/word/2018/wordml" xmlns:w16se="http://schemas.microsoft.com/office/word/2015/wordml/symex" xmlns:wpg="http://schemas.microsoft.com/office/word/2010/wordprocessingGroup" xmlns:wpi="http://schemas.microsoft.com/office/word/2010/wordprocessingInk" xmlns:wne="http://schemas.microsoft.com/office/word/2006/wordml" xmlns:wps="http://schemas.microsoft.com/office/word/2010/wordprocessingShape" mc:Ignorable="w14 w15 w16se w16cid w16 w16cex wp14">
   <w:abstractNum w:abstractNumId="0" w15:restartNumberingAfterBreak="0">
     <w:nsid w:val="04E275AC"/>
     <w:multiLevelType w:val="hybridMultilevel"/>
@@ -10267,7 +10815,7 @@
 </file>
 
 <file path=word/styles.xml><?xml version="1.0" encoding="utf-8"?>
-<w:styles xmlns:mc="http://schemas.openxmlformats.org/markup-compatibility/2006" xmlns:r="http://schemas.openxmlformats.org/officeDocument/2006/relationships" xmlns:w="http://schemas.openxmlformats.org/wordprocessingml/2006/main" xmlns:w14="http://schemas.microsoft.com/office/word/2010/wordml" xmlns:w15="http://schemas.microsoft.com/office/word/2012/wordml" xmlns:w16cid="http://schemas.microsoft.com/office/word/2016/wordml/cid" xmlns:w16se="http://schemas.microsoft.com/office/word/2015/wordml/symex" mc:Ignorable="w14 w15 w16se w16cid">
+<w:styles xmlns:mc="http://schemas.openxmlformats.org/markup-compatibility/2006" xmlns:r="http://schemas.openxmlformats.org/officeDocument/2006/relationships" xmlns:w="http://schemas.openxmlformats.org/wordprocessingml/2006/main" xmlns:w14="http://schemas.microsoft.com/office/word/2010/wordml" xmlns:w15="http://schemas.microsoft.com/office/word/2012/wordml" xmlns:w16cex="http://schemas.microsoft.com/office/word/2018/wordml/cex" xmlns:w16cid="http://schemas.microsoft.com/office/word/2016/wordml/cid" xmlns:w16="http://schemas.microsoft.com/office/word/2018/wordml" xmlns:w16se="http://schemas.microsoft.com/office/word/2015/wordml/symex" mc:Ignorable="w14 w15 w16se w16cid w16 w16cex">
   <w:docDefaults>
     <w:rPrDefault>
       <w:rPr>

</xml_diff>